<commit_message>
Finished Design Doc, changed references in func spec
</commit_message>
<xml_diff>
--- a/DesignDocument.docx
+++ b/DesignDocument.docx
@@ -322,7 +322,7 @@
           <w:pPr>
             <w:pStyle w:val="TOC1"/>
             <w:tabs>
-              <w:tab w:val="left" w:pos="480"/>
+              <w:tab w:val="left" w:pos="440"/>
               <w:tab w:val="right" w:leader="dot" w:pos="9016"/>
             </w:tabs>
             <w:rPr>
@@ -342,7 +342,7 @@
           <w:r>
             <w:fldChar w:fldCharType="separate"/>
           </w:r>
-          <w:hyperlink w:anchor="_Toc182678266" w:history="1">
+          <w:hyperlink w:anchor="_Toc183625562" w:history="1">
             <w:r>
               <w:rPr>
                 <w:rStyle w:val="Hyperlink"/>
@@ -386,7 +386,7 @@
                 <w:noProof/>
                 <w:webHidden/>
               </w:rPr>
-              <w:instrText xml:space="preserve"> PAGEREF _Toc182678266 \h </w:instrText>
+              <w:instrText xml:space="preserve"> PAGEREF _Toc183625562 \h </w:instrText>
             </w:r>
             <w:r>
               <w:rPr>
@@ -432,7 +432,7 @@
               <w:lang w:eastAsia="en-GB"/>
             </w:rPr>
           </w:pPr>
-          <w:hyperlink w:anchor="_Toc182678267" w:history="1">
+          <w:hyperlink w:anchor="_Toc183625563" w:history="1">
             <w:r>
               <w:rPr>
                 <w:rStyle w:val="Hyperlink"/>
@@ -476,7 +476,7 @@
                 <w:noProof/>
                 <w:webHidden/>
               </w:rPr>
-              <w:instrText xml:space="preserve"> PAGEREF _Toc182678267 \h </w:instrText>
+              <w:instrText xml:space="preserve"> PAGEREF _Toc183625563 \h </w:instrText>
             </w:r>
             <w:r>
               <w:rPr>
@@ -511,7 +511,7 @@
           <w:pPr>
             <w:pStyle w:val="TOC1"/>
             <w:tabs>
-              <w:tab w:val="left" w:pos="480"/>
+              <w:tab w:val="left" w:pos="440"/>
               <w:tab w:val="right" w:leader="dot" w:pos="9016"/>
             </w:tabs>
             <w:rPr>
@@ -522,7 +522,7 @@
               <w:lang w:eastAsia="en-GB"/>
             </w:rPr>
           </w:pPr>
-          <w:hyperlink w:anchor="_Toc182678268" w:history="1">
+          <w:hyperlink w:anchor="_Toc183625564" w:history="1">
             <w:r>
               <w:rPr>
                 <w:rStyle w:val="Hyperlink"/>
@@ -566,187 +566,7 @@
                 <w:noProof/>
                 <w:webHidden/>
               </w:rPr>
-              <w:instrText xml:space="preserve"> PAGEREF _Toc182678268 \h </w:instrText>
-            </w:r>
-            <w:r>
-              <w:rPr>
-                <w:noProof/>
-                <w:webHidden/>
-              </w:rPr>
-            </w:r>
-            <w:r>
-              <w:rPr>
-                <w:noProof/>
-                <w:webHidden/>
-              </w:rPr>
-              <w:fldChar w:fldCharType="separate"/>
-            </w:r>
-            <w:r>
-              <w:rPr>
-                <w:noProof/>
-                <w:webHidden/>
-              </w:rPr>
-              <w:t>3</w:t>
-            </w:r>
-            <w:r>
-              <w:rPr>
-                <w:noProof/>
-                <w:webHidden/>
-              </w:rPr>
-              <w:fldChar w:fldCharType="end"/>
-            </w:r>
-          </w:hyperlink>
-        </w:p>
-        <w:p>
-          <w:pPr>
-            <w:pStyle w:val="TOC1"/>
-            <w:tabs>
-              <w:tab w:val="left" w:pos="480"/>
-              <w:tab w:val="right" w:leader="dot" w:pos="9016"/>
-            </w:tabs>
-            <w:rPr>
-              <w:rFonts w:eastAsiaTheme="minorEastAsia"/>
-              <w:noProof/>
-              <w:sz w:val="24"/>
-              <w:szCs w:val="24"/>
-              <w:lang w:eastAsia="en-GB"/>
-            </w:rPr>
-          </w:pPr>
-          <w:hyperlink w:anchor="_Toc182678269" w:history="1">
-            <w:r>
-              <w:rPr>
-                <w:rStyle w:val="Hyperlink"/>
-                <w:noProof/>
-              </w:rPr>
-              <w:t>3.</w:t>
-            </w:r>
-            <w:r>
-              <w:rPr>
-                <w:rFonts w:eastAsiaTheme="minorEastAsia"/>
-                <w:noProof/>
-                <w:sz w:val="24"/>
-                <w:szCs w:val="24"/>
-                <w:lang w:eastAsia="en-GB"/>
-              </w:rPr>
-              <w:tab/>
-            </w:r>
-            <w:r>
-              <w:rPr>
-                <w:rStyle w:val="Hyperlink"/>
-                <w:noProof/>
-              </w:rPr>
-              <w:t>Sequence Diagrams</w:t>
-            </w:r>
-            <w:r>
-              <w:rPr>
-                <w:noProof/>
-                <w:webHidden/>
-              </w:rPr>
-              <w:tab/>
-            </w:r>
-            <w:r>
-              <w:rPr>
-                <w:noProof/>
-                <w:webHidden/>
-              </w:rPr>
-              <w:fldChar w:fldCharType="begin"/>
-            </w:r>
-            <w:r>
-              <w:rPr>
-                <w:noProof/>
-                <w:webHidden/>
-              </w:rPr>
-              <w:instrText xml:space="preserve"> PAGEREF _Toc182678269 \h </w:instrText>
-            </w:r>
-            <w:r>
-              <w:rPr>
-                <w:noProof/>
-                <w:webHidden/>
-              </w:rPr>
-            </w:r>
-            <w:r>
-              <w:rPr>
-                <w:noProof/>
-                <w:webHidden/>
-              </w:rPr>
-              <w:fldChar w:fldCharType="separate"/>
-            </w:r>
-            <w:r>
-              <w:rPr>
-                <w:noProof/>
-                <w:webHidden/>
-              </w:rPr>
-              <w:t>3</w:t>
-            </w:r>
-            <w:r>
-              <w:rPr>
-                <w:noProof/>
-                <w:webHidden/>
-              </w:rPr>
-              <w:fldChar w:fldCharType="end"/>
-            </w:r>
-          </w:hyperlink>
-        </w:p>
-        <w:p>
-          <w:pPr>
-            <w:pStyle w:val="TOC1"/>
-            <w:tabs>
-              <w:tab w:val="left" w:pos="480"/>
-              <w:tab w:val="right" w:leader="dot" w:pos="9016"/>
-            </w:tabs>
-            <w:rPr>
-              <w:rFonts w:eastAsiaTheme="minorEastAsia"/>
-              <w:noProof/>
-              <w:sz w:val="24"/>
-              <w:szCs w:val="24"/>
-              <w:lang w:eastAsia="en-GB"/>
-            </w:rPr>
-          </w:pPr>
-          <w:hyperlink w:anchor="_Toc182678270" w:history="1">
-            <w:r>
-              <w:rPr>
-                <w:rStyle w:val="Hyperlink"/>
-                <w:noProof/>
-              </w:rPr>
-              <w:t>4.</w:t>
-            </w:r>
-            <w:r>
-              <w:rPr>
-                <w:rFonts w:eastAsiaTheme="minorEastAsia"/>
-                <w:noProof/>
-                <w:sz w:val="24"/>
-                <w:szCs w:val="24"/>
-                <w:lang w:eastAsia="en-GB"/>
-              </w:rPr>
-              <w:tab/>
-            </w:r>
-            <w:r>
-              <w:rPr>
-                <w:rStyle w:val="Hyperlink"/>
-                <w:noProof/>
-              </w:rPr>
-              <w:t>Technologies</w:t>
-            </w:r>
-            <w:r>
-              <w:rPr>
-                <w:noProof/>
-                <w:webHidden/>
-              </w:rPr>
-              <w:tab/>
-            </w:r>
-            <w:r>
-              <w:rPr>
-                <w:noProof/>
-                <w:webHidden/>
-              </w:rPr>
-              <w:fldChar w:fldCharType="begin"/>
-            </w:r>
-            <w:r>
-              <w:rPr>
-                <w:noProof/>
-                <w:webHidden/>
-              </w:rPr>
-              <w:instrText xml:space="preserve"> PAGEREF _Toc182678270 \h </w:instrText>
+              <w:instrText xml:space="preserve"> PAGEREF _Toc183625564 \h </w:instrText>
             </w:r>
             <w:r>
               <w:rPr>
@@ -792,13 +612,13 @@
               <w:lang w:eastAsia="en-GB"/>
             </w:rPr>
           </w:pPr>
-          <w:hyperlink w:anchor="_Toc182678271" w:history="1">
+          <w:hyperlink w:anchor="_Toc183625565" w:history="1">
             <w:r>
               <w:rPr>
                 <w:rStyle w:val="Hyperlink"/>
                 <w:noProof/>
               </w:rPr>
-              <w:t>4.1.</w:t>
+              <w:t>2.1.</w:t>
             </w:r>
             <w:r>
               <w:rPr>
@@ -815,7 +635,7 @@
                 <w:rStyle w:val="Hyperlink"/>
                 <w:noProof/>
               </w:rPr>
-              <w:t>C++</w:t>
+              <w:t>Component Architecture</w:t>
             </w:r>
             <w:r>
               <w:rPr>
@@ -836,7 +656,7 @@
                 <w:noProof/>
                 <w:webHidden/>
               </w:rPr>
-              <w:instrText xml:space="preserve"> PAGEREF _Toc182678271 \h </w:instrText>
+              <w:instrText xml:space="preserve"> PAGEREF _Toc183625565 \h </w:instrText>
             </w:r>
             <w:r>
               <w:rPr>
@@ -882,13 +702,13 @@
               <w:lang w:eastAsia="en-GB"/>
             </w:rPr>
           </w:pPr>
-          <w:hyperlink w:anchor="_Toc182678272" w:history="1">
+          <w:hyperlink w:anchor="_Toc183625566" w:history="1">
             <w:r>
               <w:rPr>
                 <w:rStyle w:val="Hyperlink"/>
                 <w:noProof/>
               </w:rPr>
-              <w:t>4.2.</w:t>
+              <w:t>2.2.</w:t>
             </w:r>
             <w:r>
               <w:rPr>
@@ -905,7 +725,7 @@
                 <w:rStyle w:val="Hyperlink"/>
                 <w:noProof/>
               </w:rPr>
-              <w:t>Lichess Bot API</w:t>
+              <w:t>Chess Engine</w:t>
             </w:r>
             <w:r>
               <w:rPr>
@@ -926,7 +746,7 @@
                 <w:noProof/>
                 <w:webHidden/>
               </w:rPr>
-              <w:instrText xml:space="preserve"> PAGEREF _Toc182678272 \h </w:instrText>
+              <w:instrText xml:space="preserve"> PAGEREF _Toc183625566 \h </w:instrText>
             </w:r>
             <w:r>
               <w:rPr>
@@ -946,7 +766,187 @@
                 <w:noProof/>
                 <w:webHidden/>
               </w:rPr>
-              <w:t>3</w:t>
+              <w:t>4</w:t>
+            </w:r>
+            <w:r>
+              <w:rPr>
+                <w:noProof/>
+                <w:webHidden/>
+              </w:rPr>
+              <w:fldChar w:fldCharType="end"/>
+            </w:r>
+          </w:hyperlink>
+        </w:p>
+        <w:p>
+          <w:pPr>
+            <w:pStyle w:val="TOC1"/>
+            <w:tabs>
+              <w:tab w:val="left" w:pos="440"/>
+              <w:tab w:val="right" w:leader="dot" w:pos="9016"/>
+            </w:tabs>
+            <w:rPr>
+              <w:rFonts w:eastAsiaTheme="minorEastAsia"/>
+              <w:noProof/>
+              <w:sz w:val="24"/>
+              <w:szCs w:val="24"/>
+              <w:lang w:eastAsia="en-GB"/>
+            </w:rPr>
+          </w:pPr>
+          <w:hyperlink w:anchor="_Toc183625567" w:history="1">
+            <w:r>
+              <w:rPr>
+                <w:rStyle w:val="Hyperlink"/>
+                <w:noProof/>
+              </w:rPr>
+              <w:t>3.</w:t>
+            </w:r>
+            <w:r>
+              <w:rPr>
+                <w:rFonts w:eastAsiaTheme="minorEastAsia"/>
+                <w:noProof/>
+                <w:sz w:val="24"/>
+                <w:szCs w:val="24"/>
+                <w:lang w:eastAsia="en-GB"/>
+              </w:rPr>
+              <w:tab/>
+            </w:r>
+            <w:r>
+              <w:rPr>
+                <w:rStyle w:val="Hyperlink"/>
+                <w:noProof/>
+              </w:rPr>
+              <w:t>Sequence Diagram</w:t>
+            </w:r>
+            <w:r>
+              <w:rPr>
+                <w:noProof/>
+                <w:webHidden/>
+              </w:rPr>
+              <w:tab/>
+            </w:r>
+            <w:r>
+              <w:rPr>
+                <w:noProof/>
+                <w:webHidden/>
+              </w:rPr>
+              <w:fldChar w:fldCharType="begin"/>
+            </w:r>
+            <w:r>
+              <w:rPr>
+                <w:noProof/>
+                <w:webHidden/>
+              </w:rPr>
+              <w:instrText xml:space="preserve"> PAGEREF _Toc183625567 \h </w:instrText>
+            </w:r>
+            <w:r>
+              <w:rPr>
+                <w:noProof/>
+                <w:webHidden/>
+              </w:rPr>
+            </w:r>
+            <w:r>
+              <w:rPr>
+                <w:noProof/>
+                <w:webHidden/>
+              </w:rPr>
+              <w:fldChar w:fldCharType="separate"/>
+            </w:r>
+            <w:r>
+              <w:rPr>
+                <w:noProof/>
+                <w:webHidden/>
+              </w:rPr>
+              <w:t>4</w:t>
+            </w:r>
+            <w:r>
+              <w:rPr>
+                <w:noProof/>
+                <w:webHidden/>
+              </w:rPr>
+              <w:fldChar w:fldCharType="end"/>
+            </w:r>
+          </w:hyperlink>
+        </w:p>
+        <w:p>
+          <w:pPr>
+            <w:pStyle w:val="TOC1"/>
+            <w:tabs>
+              <w:tab w:val="left" w:pos="440"/>
+              <w:tab w:val="right" w:leader="dot" w:pos="9016"/>
+            </w:tabs>
+            <w:rPr>
+              <w:rFonts w:eastAsiaTheme="minorEastAsia"/>
+              <w:noProof/>
+              <w:sz w:val="24"/>
+              <w:szCs w:val="24"/>
+              <w:lang w:eastAsia="en-GB"/>
+            </w:rPr>
+          </w:pPr>
+          <w:hyperlink w:anchor="_Toc183625568" w:history="1">
+            <w:r>
+              <w:rPr>
+                <w:rStyle w:val="Hyperlink"/>
+                <w:noProof/>
+              </w:rPr>
+              <w:t>4.</w:t>
+            </w:r>
+            <w:r>
+              <w:rPr>
+                <w:rFonts w:eastAsiaTheme="minorEastAsia"/>
+                <w:noProof/>
+                <w:sz w:val="24"/>
+                <w:szCs w:val="24"/>
+                <w:lang w:eastAsia="en-GB"/>
+              </w:rPr>
+              <w:tab/>
+            </w:r>
+            <w:r>
+              <w:rPr>
+                <w:rStyle w:val="Hyperlink"/>
+                <w:noProof/>
+              </w:rPr>
+              <w:t>Technologies</w:t>
+            </w:r>
+            <w:r>
+              <w:rPr>
+                <w:noProof/>
+                <w:webHidden/>
+              </w:rPr>
+              <w:tab/>
+            </w:r>
+            <w:r>
+              <w:rPr>
+                <w:noProof/>
+                <w:webHidden/>
+              </w:rPr>
+              <w:fldChar w:fldCharType="begin"/>
+            </w:r>
+            <w:r>
+              <w:rPr>
+                <w:noProof/>
+                <w:webHidden/>
+              </w:rPr>
+              <w:instrText xml:space="preserve"> PAGEREF _Toc183625568 \h </w:instrText>
+            </w:r>
+            <w:r>
+              <w:rPr>
+                <w:noProof/>
+                <w:webHidden/>
+              </w:rPr>
+            </w:r>
+            <w:r>
+              <w:rPr>
+                <w:noProof/>
+                <w:webHidden/>
+              </w:rPr>
+              <w:fldChar w:fldCharType="separate"/>
+            </w:r>
+            <w:r>
+              <w:rPr>
+                <w:noProof/>
+                <w:webHidden/>
+              </w:rPr>
+              <w:t>5</w:t>
             </w:r>
             <w:r>
               <w:rPr>
@@ -972,13 +972,13 @@
               <w:lang w:eastAsia="en-GB"/>
             </w:rPr>
           </w:pPr>
-          <w:hyperlink w:anchor="_Toc182678273" w:history="1">
+          <w:hyperlink w:anchor="_Toc183625569" w:history="1">
             <w:r>
               <w:rPr>
                 <w:rStyle w:val="Hyperlink"/>
                 <w:noProof/>
               </w:rPr>
-              <w:t>4.3.</w:t>
+              <w:t>4.1.</w:t>
             </w:r>
             <w:r>
               <w:rPr>
@@ -995,7 +995,7 @@
                 <w:rStyle w:val="Hyperlink"/>
                 <w:noProof/>
               </w:rPr>
-              <w:t>Hosting Platform</w:t>
+              <w:t>C++</w:t>
             </w:r>
             <w:r>
               <w:rPr>
@@ -1016,7 +1016,7 @@
                 <w:noProof/>
                 <w:webHidden/>
               </w:rPr>
-              <w:instrText xml:space="preserve"> PAGEREF _Toc182678273 \h </w:instrText>
+              <w:instrText xml:space="preserve"> PAGEREF _Toc183625569 \h </w:instrText>
             </w:r>
             <w:r>
               <w:rPr>
@@ -1036,97 +1036,7 @@
                 <w:noProof/>
                 <w:webHidden/>
               </w:rPr>
-              <w:t>3</w:t>
-            </w:r>
-            <w:r>
-              <w:rPr>
-                <w:noProof/>
-                <w:webHidden/>
-              </w:rPr>
-              <w:fldChar w:fldCharType="end"/>
-            </w:r>
-          </w:hyperlink>
-        </w:p>
-        <w:p>
-          <w:pPr>
-            <w:pStyle w:val="TOC1"/>
-            <w:tabs>
-              <w:tab w:val="left" w:pos="480"/>
-              <w:tab w:val="right" w:leader="dot" w:pos="9016"/>
-            </w:tabs>
-            <w:rPr>
-              <w:rFonts w:eastAsiaTheme="minorEastAsia"/>
-              <w:noProof/>
-              <w:sz w:val="24"/>
-              <w:szCs w:val="24"/>
-              <w:lang w:eastAsia="en-GB"/>
-            </w:rPr>
-          </w:pPr>
-          <w:hyperlink w:anchor="_Toc182678274" w:history="1">
-            <w:r>
-              <w:rPr>
-                <w:rStyle w:val="Hyperlink"/>
-                <w:noProof/>
-              </w:rPr>
-              <w:t>5.</w:t>
-            </w:r>
-            <w:r>
-              <w:rPr>
-                <w:rFonts w:eastAsiaTheme="minorEastAsia"/>
-                <w:noProof/>
-                <w:sz w:val="24"/>
-                <w:szCs w:val="24"/>
-                <w:lang w:eastAsia="en-GB"/>
-              </w:rPr>
-              <w:tab/>
-            </w:r>
-            <w:r>
-              <w:rPr>
-                <w:rStyle w:val="Hyperlink"/>
-                <w:noProof/>
-              </w:rPr>
-              <w:t>Data Structures</w:t>
-            </w:r>
-            <w:r>
-              <w:rPr>
-                <w:noProof/>
-                <w:webHidden/>
-              </w:rPr>
-              <w:tab/>
-            </w:r>
-            <w:r>
-              <w:rPr>
-                <w:noProof/>
-                <w:webHidden/>
-              </w:rPr>
-              <w:fldChar w:fldCharType="begin"/>
-            </w:r>
-            <w:r>
-              <w:rPr>
-                <w:noProof/>
-                <w:webHidden/>
-              </w:rPr>
-              <w:instrText xml:space="preserve"> PAGEREF _Toc182678274 \h </w:instrText>
-            </w:r>
-            <w:r>
-              <w:rPr>
-                <w:noProof/>
-                <w:webHidden/>
-              </w:rPr>
-            </w:r>
-            <w:r>
-              <w:rPr>
-                <w:noProof/>
-                <w:webHidden/>
-              </w:rPr>
-              <w:fldChar w:fldCharType="separate"/>
-            </w:r>
-            <w:r>
-              <w:rPr>
-                <w:noProof/>
-                <w:webHidden/>
-              </w:rPr>
-              <w:t>3</w:t>
+              <w:t>5</w:t>
             </w:r>
             <w:r>
               <w:rPr>
@@ -1152,13 +1062,13 @@
               <w:lang w:eastAsia="en-GB"/>
             </w:rPr>
           </w:pPr>
-          <w:hyperlink w:anchor="_Toc182678275" w:history="1">
+          <w:hyperlink w:anchor="_Toc183625570" w:history="1">
             <w:r>
               <w:rPr>
                 <w:rStyle w:val="Hyperlink"/>
                 <w:noProof/>
               </w:rPr>
-              <w:t>5.1.</w:t>
+              <w:t>4.2.</w:t>
             </w:r>
             <w:r>
               <w:rPr>
@@ -1175,7 +1085,7 @@
                 <w:rStyle w:val="Hyperlink"/>
                 <w:noProof/>
               </w:rPr>
-              <w:t>Bitboards</w:t>
+              <w:t>Lichess Bot API</w:t>
             </w:r>
             <w:r>
               <w:rPr>
@@ -1196,7 +1106,7 @@
                 <w:noProof/>
                 <w:webHidden/>
               </w:rPr>
-              <w:instrText xml:space="preserve"> PAGEREF _Toc182678275 \h </w:instrText>
+              <w:instrText xml:space="preserve"> PAGEREF _Toc183625570 \h </w:instrText>
             </w:r>
             <w:r>
               <w:rPr>
@@ -1216,97 +1126,7 @@
                 <w:noProof/>
                 <w:webHidden/>
               </w:rPr>
-              <w:t>3</w:t>
-            </w:r>
-            <w:r>
-              <w:rPr>
-                <w:noProof/>
-                <w:webHidden/>
-              </w:rPr>
-              <w:fldChar w:fldCharType="end"/>
-            </w:r>
-          </w:hyperlink>
-        </w:p>
-        <w:p>
-          <w:pPr>
-            <w:pStyle w:val="TOC1"/>
-            <w:tabs>
-              <w:tab w:val="left" w:pos="480"/>
-              <w:tab w:val="right" w:leader="dot" w:pos="9016"/>
-            </w:tabs>
-            <w:rPr>
-              <w:rFonts w:eastAsiaTheme="minorEastAsia"/>
-              <w:noProof/>
-              <w:sz w:val="24"/>
-              <w:szCs w:val="24"/>
-              <w:lang w:eastAsia="en-GB"/>
-            </w:rPr>
-          </w:pPr>
-          <w:hyperlink w:anchor="_Toc182678276" w:history="1">
-            <w:r>
-              <w:rPr>
-                <w:rStyle w:val="Hyperlink"/>
-                <w:noProof/>
-              </w:rPr>
-              <w:t>6.</w:t>
-            </w:r>
-            <w:r>
-              <w:rPr>
-                <w:rFonts w:eastAsiaTheme="minorEastAsia"/>
-                <w:noProof/>
-                <w:sz w:val="24"/>
-                <w:szCs w:val="24"/>
-                <w:lang w:eastAsia="en-GB"/>
-              </w:rPr>
-              <w:tab/>
-            </w:r>
-            <w:r>
-              <w:rPr>
-                <w:rStyle w:val="Hyperlink"/>
-                <w:noProof/>
-              </w:rPr>
-              <w:t>Algorithms</w:t>
-            </w:r>
-            <w:r>
-              <w:rPr>
-                <w:noProof/>
-                <w:webHidden/>
-              </w:rPr>
-              <w:tab/>
-            </w:r>
-            <w:r>
-              <w:rPr>
-                <w:noProof/>
-                <w:webHidden/>
-              </w:rPr>
-              <w:fldChar w:fldCharType="begin"/>
-            </w:r>
-            <w:r>
-              <w:rPr>
-                <w:noProof/>
-                <w:webHidden/>
-              </w:rPr>
-              <w:instrText xml:space="preserve"> PAGEREF _Toc182678276 \h </w:instrText>
-            </w:r>
-            <w:r>
-              <w:rPr>
-                <w:noProof/>
-                <w:webHidden/>
-              </w:rPr>
-            </w:r>
-            <w:r>
-              <w:rPr>
-                <w:noProof/>
-                <w:webHidden/>
-              </w:rPr>
-              <w:fldChar w:fldCharType="separate"/>
-            </w:r>
-            <w:r>
-              <w:rPr>
-                <w:noProof/>
-                <w:webHidden/>
-              </w:rPr>
-              <w:t>3</w:t>
+              <w:t>5</w:t>
             </w:r>
             <w:r>
               <w:rPr>
@@ -1332,13 +1152,13 @@
               <w:lang w:eastAsia="en-GB"/>
             </w:rPr>
           </w:pPr>
-          <w:hyperlink w:anchor="_Toc182678277" w:history="1">
+          <w:hyperlink w:anchor="_Toc183625571" w:history="1">
             <w:r>
               <w:rPr>
                 <w:rStyle w:val="Hyperlink"/>
                 <w:noProof/>
               </w:rPr>
-              <w:t>6.1.</w:t>
+              <w:t>4.3.</w:t>
             </w:r>
             <w:r>
               <w:rPr>
@@ -1355,7 +1175,7 @@
                 <w:rStyle w:val="Hyperlink"/>
                 <w:noProof/>
               </w:rPr>
-              <w:t>Heuristic Algorithm</w:t>
+              <w:t>Hosting Platform</w:t>
             </w:r>
             <w:r>
               <w:rPr>
@@ -1376,7 +1196,7 @@
                 <w:noProof/>
                 <w:webHidden/>
               </w:rPr>
-              <w:instrText xml:space="preserve"> PAGEREF _Toc182678277 \h </w:instrText>
+              <w:instrText xml:space="preserve"> PAGEREF _Toc183625571 \h </w:instrText>
             </w:r>
             <w:r>
               <w:rPr>
@@ -1396,7 +1216,97 @@
                 <w:noProof/>
                 <w:webHidden/>
               </w:rPr>
-              <w:t>3</w:t>
+              <w:t>6</w:t>
+            </w:r>
+            <w:r>
+              <w:rPr>
+                <w:noProof/>
+                <w:webHidden/>
+              </w:rPr>
+              <w:fldChar w:fldCharType="end"/>
+            </w:r>
+          </w:hyperlink>
+        </w:p>
+        <w:p>
+          <w:pPr>
+            <w:pStyle w:val="TOC1"/>
+            <w:tabs>
+              <w:tab w:val="left" w:pos="440"/>
+              <w:tab w:val="right" w:leader="dot" w:pos="9016"/>
+            </w:tabs>
+            <w:rPr>
+              <w:rFonts w:eastAsiaTheme="minorEastAsia"/>
+              <w:noProof/>
+              <w:sz w:val="24"/>
+              <w:szCs w:val="24"/>
+              <w:lang w:eastAsia="en-GB"/>
+            </w:rPr>
+          </w:pPr>
+          <w:hyperlink w:anchor="_Toc183625572" w:history="1">
+            <w:r>
+              <w:rPr>
+                <w:rStyle w:val="Hyperlink"/>
+                <w:noProof/>
+              </w:rPr>
+              <w:t>5.</w:t>
+            </w:r>
+            <w:r>
+              <w:rPr>
+                <w:rFonts w:eastAsiaTheme="minorEastAsia"/>
+                <w:noProof/>
+                <w:sz w:val="24"/>
+                <w:szCs w:val="24"/>
+                <w:lang w:eastAsia="en-GB"/>
+              </w:rPr>
+              <w:tab/>
+            </w:r>
+            <w:r>
+              <w:rPr>
+                <w:rStyle w:val="Hyperlink"/>
+                <w:noProof/>
+              </w:rPr>
+              <w:t>Data Structures</w:t>
+            </w:r>
+            <w:r>
+              <w:rPr>
+                <w:noProof/>
+                <w:webHidden/>
+              </w:rPr>
+              <w:tab/>
+            </w:r>
+            <w:r>
+              <w:rPr>
+                <w:noProof/>
+                <w:webHidden/>
+              </w:rPr>
+              <w:fldChar w:fldCharType="begin"/>
+            </w:r>
+            <w:r>
+              <w:rPr>
+                <w:noProof/>
+                <w:webHidden/>
+              </w:rPr>
+              <w:instrText xml:space="preserve"> PAGEREF _Toc183625572 \h </w:instrText>
+            </w:r>
+            <w:r>
+              <w:rPr>
+                <w:noProof/>
+                <w:webHidden/>
+              </w:rPr>
+            </w:r>
+            <w:r>
+              <w:rPr>
+                <w:noProof/>
+                <w:webHidden/>
+              </w:rPr>
+              <w:fldChar w:fldCharType="separate"/>
+            </w:r>
+            <w:r>
+              <w:rPr>
+                <w:noProof/>
+                <w:webHidden/>
+              </w:rPr>
+              <w:t>6</w:t>
             </w:r>
             <w:r>
               <w:rPr>
@@ -1422,13 +1332,13 @@
               <w:lang w:eastAsia="en-GB"/>
             </w:rPr>
           </w:pPr>
-          <w:hyperlink w:anchor="_Toc182678278" w:history="1">
+          <w:hyperlink w:anchor="_Toc183625573" w:history="1">
             <w:r>
               <w:rPr>
                 <w:rStyle w:val="Hyperlink"/>
                 <w:noProof/>
               </w:rPr>
-              <w:t>6.2.</w:t>
+              <w:t>5.1.</w:t>
             </w:r>
             <w:r>
               <w:rPr>
@@ -1445,7 +1355,7 @@
                 <w:rStyle w:val="Hyperlink"/>
                 <w:noProof/>
               </w:rPr>
-              <w:t>Minimax with Alpha-Beta Pruning</w:t>
+              <w:t>Bitboards</w:t>
             </w:r>
             <w:r>
               <w:rPr>
@@ -1466,7 +1376,7 @@
                 <w:noProof/>
                 <w:webHidden/>
               </w:rPr>
-              <w:instrText xml:space="preserve"> PAGEREF _Toc182678278 \h </w:instrText>
+              <w:instrText xml:space="preserve"> PAGEREF _Toc183625573 \h </w:instrText>
             </w:r>
             <w:r>
               <w:rPr>
@@ -1486,7 +1396,7 @@
                 <w:noProof/>
                 <w:webHidden/>
               </w:rPr>
-              <w:t>4</w:t>
+              <w:t>6</w:t>
             </w:r>
             <w:r>
               <w:rPr>
@@ -1499,9 +1409,9 @@
         </w:p>
         <w:p>
           <w:pPr>
-            <w:pStyle w:val="TOC1"/>
+            <w:pStyle w:val="TOC2"/>
             <w:tabs>
-              <w:tab w:val="left" w:pos="480"/>
+              <w:tab w:val="left" w:pos="960"/>
               <w:tab w:val="right" w:leader="dot" w:pos="9016"/>
             </w:tabs>
             <w:rPr>
@@ -1512,13 +1422,13 @@
               <w:lang w:eastAsia="en-GB"/>
             </w:rPr>
           </w:pPr>
-          <w:hyperlink w:anchor="_Toc182678279" w:history="1">
+          <w:hyperlink w:anchor="_Toc183625574" w:history="1">
             <w:r>
               <w:rPr>
                 <w:rStyle w:val="Hyperlink"/>
                 <w:noProof/>
               </w:rPr>
-              <w:t>7.</w:t>
+              <w:t>5.2.</w:t>
             </w:r>
             <w:r>
               <w:rPr>
@@ -1535,6 +1445,438 @@
                 <w:rStyle w:val="Hyperlink"/>
                 <w:noProof/>
               </w:rPr>
+              <w:t>Minimax Tree</w:t>
+            </w:r>
+            <w:r>
+              <w:rPr>
+                <w:noProof/>
+                <w:webHidden/>
+              </w:rPr>
+              <w:tab/>
+            </w:r>
+            <w:r>
+              <w:rPr>
+                <w:noProof/>
+                <w:webHidden/>
+              </w:rPr>
+              <w:fldChar w:fldCharType="begin"/>
+            </w:r>
+            <w:r>
+              <w:rPr>
+                <w:noProof/>
+                <w:webHidden/>
+              </w:rPr>
+              <w:instrText xml:space="preserve"> PAGEREF _Toc183625574 \h </w:instrText>
+            </w:r>
+            <w:r>
+              <w:rPr>
+                <w:noProof/>
+                <w:webHidden/>
+              </w:rPr>
+            </w:r>
+            <w:r>
+              <w:rPr>
+                <w:noProof/>
+                <w:webHidden/>
+              </w:rPr>
+              <w:fldChar w:fldCharType="separate"/>
+            </w:r>
+            <w:r>
+              <w:rPr>
+                <w:noProof/>
+                <w:webHidden/>
+              </w:rPr>
+              <w:t>6</w:t>
+            </w:r>
+            <w:r>
+              <w:rPr>
+                <w:noProof/>
+                <w:webHidden/>
+              </w:rPr>
+              <w:fldChar w:fldCharType="end"/>
+            </w:r>
+          </w:hyperlink>
+        </w:p>
+        <w:p>
+          <w:pPr>
+            <w:pStyle w:val="TOC1"/>
+            <w:tabs>
+              <w:tab w:val="left" w:pos="440"/>
+              <w:tab w:val="right" w:leader="dot" w:pos="9016"/>
+            </w:tabs>
+            <w:rPr>
+              <w:rFonts w:eastAsiaTheme="minorEastAsia"/>
+              <w:noProof/>
+              <w:sz w:val="24"/>
+              <w:szCs w:val="24"/>
+              <w:lang w:eastAsia="en-GB"/>
+            </w:rPr>
+          </w:pPr>
+          <w:hyperlink w:anchor="_Toc183625575" w:history="1">
+            <w:r>
+              <w:rPr>
+                <w:rStyle w:val="Hyperlink"/>
+                <w:noProof/>
+              </w:rPr>
+              <w:t>6.</w:t>
+            </w:r>
+            <w:r>
+              <w:rPr>
+                <w:rFonts w:eastAsiaTheme="minorEastAsia"/>
+                <w:noProof/>
+                <w:sz w:val="24"/>
+                <w:szCs w:val="24"/>
+                <w:lang w:eastAsia="en-GB"/>
+              </w:rPr>
+              <w:tab/>
+            </w:r>
+            <w:r>
+              <w:rPr>
+                <w:rStyle w:val="Hyperlink"/>
+                <w:noProof/>
+              </w:rPr>
+              <w:t>Algorithms</w:t>
+            </w:r>
+            <w:r>
+              <w:rPr>
+                <w:noProof/>
+                <w:webHidden/>
+              </w:rPr>
+              <w:tab/>
+            </w:r>
+            <w:r>
+              <w:rPr>
+                <w:noProof/>
+                <w:webHidden/>
+              </w:rPr>
+              <w:fldChar w:fldCharType="begin"/>
+            </w:r>
+            <w:r>
+              <w:rPr>
+                <w:noProof/>
+                <w:webHidden/>
+              </w:rPr>
+              <w:instrText xml:space="preserve"> PAGEREF _Toc183625575 \h </w:instrText>
+            </w:r>
+            <w:r>
+              <w:rPr>
+                <w:noProof/>
+                <w:webHidden/>
+              </w:rPr>
+            </w:r>
+            <w:r>
+              <w:rPr>
+                <w:noProof/>
+                <w:webHidden/>
+              </w:rPr>
+              <w:fldChar w:fldCharType="separate"/>
+            </w:r>
+            <w:r>
+              <w:rPr>
+                <w:noProof/>
+                <w:webHidden/>
+              </w:rPr>
+              <w:t>6</w:t>
+            </w:r>
+            <w:r>
+              <w:rPr>
+                <w:noProof/>
+                <w:webHidden/>
+              </w:rPr>
+              <w:fldChar w:fldCharType="end"/>
+            </w:r>
+          </w:hyperlink>
+        </w:p>
+        <w:p>
+          <w:pPr>
+            <w:pStyle w:val="TOC2"/>
+            <w:tabs>
+              <w:tab w:val="left" w:pos="960"/>
+              <w:tab w:val="right" w:leader="dot" w:pos="9016"/>
+            </w:tabs>
+            <w:rPr>
+              <w:rFonts w:eastAsiaTheme="minorEastAsia"/>
+              <w:noProof/>
+              <w:sz w:val="24"/>
+              <w:szCs w:val="24"/>
+              <w:lang w:eastAsia="en-GB"/>
+            </w:rPr>
+          </w:pPr>
+          <w:hyperlink w:anchor="_Toc183625576" w:history="1">
+            <w:r>
+              <w:rPr>
+                <w:rStyle w:val="Hyperlink"/>
+                <w:noProof/>
+              </w:rPr>
+              <w:t>6.1.</w:t>
+            </w:r>
+            <w:r>
+              <w:rPr>
+                <w:rFonts w:eastAsiaTheme="minorEastAsia"/>
+                <w:noProof/>
+                <w:sz w:val="24"/>
+                <w:szCs w:val="24"/>
+                <w:lang w:eastAsia="en-GB"/>
+              </w:rPr>
+              <w:tab/>
+            </w:r>
+            <w:r>
+              <w:rPr>
+                <w:rStyle w:val="Hyperlink"/>
+                <w:noProof/>
+              </w:rPr>
+              <w:t>Heuristic Algorithm</w:t>
+            </w:r>
+            <w:r>
+              <w:rPr>
+                <w:noProof/>
+                <w:webHidden/>
+              </w:rPr>
+              <w:tab/>
+            </w:r>
+            <w:r>
+              <w:rPr>
+                <w:noProof/>
+                <w:webHidden/>
+              </w:rPr>
+              <w:fldChar w:fldCharType="begin"/>
+            </w:r>
+            <w:r>
+              <w:rPr>
+                <w:noProof/>
+                <w:webHidden/>
+              </w:rPr>
+              <w:instrText xml:space="preserve"> PAGEREF _Toc183625576 \h </w:instrText>
+            </w:r>
+            <w:r>
+              <w:rPr>
+                <w:noProof/>
+                <w:webHidden/>
+              </w:rPr>
+            </w:r>
+            <w:r>
+              <w:rPr>
+                <w:noProof/>
+                <w:webHidden/>
+              </w:rPr>
+              <w:fldChar w:fldCharType="separate"/>
+            </w:r>
+            <w:r>
+              <w:rPr>
+                <w:noProof/>
+                <w:webHidden/>
+              </w:rPr>
+              <w:t>6</w:t>
+            </w:r>
+            <w:r>
+              <w:rPr>
+                <w:noProof/>
+                <w:webHidden/>
+              </w:rPr>
+              <w:fldChar w:fldCharType="end"/>
+            </w:r>
+          </w:hyperlink>
+        </w:p>
+        <w:p>
+          <w:pPr>
+            <w:pStyle w:val="TOC3"/>
+            <w:tabs>
+              <w:tab w:val="left" w:pos="1440"/>
+              <w:tab w:val="right" w:leader="dot" w:pos="9016"/>
+            </w:tabs>
+            <w:rPr>
+              <w:rFonts w:eastAsiaTheme="minorEastAsia"/>
+              <w:noProof/>
+              <w:sz w:val="24"/>
+              <w:szCs w:val="24"/>
+              <w:lang w:eastAsia="en-GB"/>
+            </w:rPr>
+          </w:pPr>
+          <w:hyperlink w:anchor="_Toc183625577" w:history="1">
+            <w:r>
+              <w:rPr>
+                <w:rStyle w:val="Hyperlink"/>
+                <w:noProof/>
+              </w:rPr>
+              <w:t>6.1.1.</w:t>
+            </w:r>
+            <w:r>
+              <w:rPr>
+                <w:rFonts w:eastAsiaTheme="minorEastAsia"/>
+                <w:noProof/>
+                <w:sz w:val="24"/>
+                <w:szCs w:val="24"/>
+                <w:lang w:eastAsia="en-GB"/>
+              </w:rPr>
+              <w:tab/>
+            </w:r>
+            <w:r>
+              <w:rPr>
+                <w:rStyle w:val="Hyperlink"/>
+                <w:noProof/>
+              </w:rPr>
+              <w:t>Heuristic Function:</w:t>
+            </w:r>
+            <w:r>
+              <w:rPr>
+                <w:noProof/>
+                <w:webHidden/>
+              </w:rPr>
+              <w:tab/>
+            </w:r>
+            <w:r>
+              <w:rPr>
+                <w:noProof/>
+                <w:webHidden/>
+              </w:rPr>
+              <w:fldChar w:fldCharType="begin"/>
+            </w:r>
+            <w:r>
+              <w:rPr>
+                <w:noProof/>
+                <w:webHidden/>
+              </w:rPr>
+              <w:instrText xml:space="preserve"> PAGEREF _Toc183625577 \h </w:instrText>
+            </w:r>
+            <w:r>
+              <w:rPr>
+                <w:noProof/>
+                <w:webHidden/>
+              </w:rPr>
+            </w:r>
+            <w:r>
+              <w:rPr>
+                <w:noProof/>
+                <w:webHidden/>
+              </w:rPr>
+              <w:fldChar w:fldCharType="separate"/>
+            </w:r>
+            <w:r>
+              <w:rPr>
+                <w:noProof/>
+                <w:webHidden/>
+              </w:rPr>
+              <w:t>7</w:t>
+            </w:r>
+            <w:r>
+              <w:rPr>
+                <w:noProof/>
+                <w:webHidden/>
+              </w:rPr>
+              <w:fldChar w:fldCharType="end"/>
+            </w:r>
+          </w:hyperlink>
+        </w:p>
+        <w:p>
+          <w:pPr>
+            <w:pStyle w:val="TOC2"/>
+            <w:tabs>
+              <w:tab w:val="left" w:pos="960"/>
+              <w:tab w:val="right" w:leader="dot" w:pos="9016"/>
+            </w:tabs>
+            <w:rPr>
+              <w:rFonts w:eastAsiaTheme="minorEastAsia"/>
+              <w:noProof/>
+              <w:sz w:val="24"/>
+              <w:szCs w:val="24"/>
+              <w:lang w:eastAsia="en-GB"/>
+            </w:rPr>
+          </w:pPr>
+          <w:hyperlink w:anchor="_Toc183625578" w:history="1">
+            <w:r>
+              <w:rPr>
+                <w:rStyle w:val="Hyperlink"/>
+                <w:noProof/>
+              </w:rPr>
+              <w:t>6.2.</w:t>
+            </w:r>
+            <w:r>
+              <w:rPr>
+                <w:rFonts w:eastAsiaTheme="minorEastAsia"/>
+                <w:noProof/>
+                <w:sz w:val="24"/>
+                <w:szCs w:val="24"/>
+                <w:lang w:eastAsia="en-GB"/>
+              </w:rPr>
+              <w:tab/>
+            </w:r>
+            <w:r>
+              <w:rPr>
+                <w:rStyle w:val="Hyperlink"/>
+                <w:noProof/>
+              </w:rPr>
+              <w:t>Minimax with Alpha-Beta Pruning</w:t>
+            </w:r>
+            <w:r>
+              <w:rPr>
+                <w:noProof/>
+                <w:webHidden/>
+              </w:rPr>
+              <w:tab/>
+            </w:r>
+            <w:r>
+              <w:rPr>
+                <w:noProof/>
+                <w:webHidden/>
+              </w:rPr>
+              <w:fldChar w:fldCharType="begin"/>
+            </w:r>
+            <w:r>
+              <w:rPr>
+                <w:noProof/>
+                <w:webHidden/>
+              </w:rPr>
+              <w:instrText xml:space="preserve"> PAGEREF _Toc183625578 \h </w:instrText>
+            </w:r>
+            <w:r>
+              <w:rPr>
+                <w:noProof/>
+                <w:webHidden/>
+              </w:rPr>
+            </w:r>
+            <w:r>
+              <w:rPr>
+                <w:noProof/>
+                <w:webHidden/>
+              </w:rPr>
+              <w:fldChar w:fldCharType="separate"/>
+            </w:r>
+            <w:r>
+              <w:rPr>
+                <w:noProof/>
+                <w:webHidden/>
+              </w:rPr>
+              <w:t>11</w:t>
+            </w:r>
+            <w:r>
+              <w:rPr>
+                <w:noProof/>
+                <w:webHidden/>
+              </w:rPr>
+              <w:fldChar w:fldCharType="end"/>
+            </w:r>
+          </w:hyperlink>
+        </w:p>
+        <w:p>
+          <w:pPr>
+            <w:pStyle w:val="TOC1"/>
+            <w:tabs>
+              <w:tab w:val="right" w:leader="dot" w:pos="9016"/>
+            </w:tabs>
+            <w:rPr>
+              <w:rFonts w:eastAsiaTheme="minorEastAsia"/>
+              <w:noProof/>
+              <w:sz w:val="24"/>
+              <w:szCs w:val="24"/>
+              <w:lang w:eastAsia="en-GB"/>
+            </w:rPr>
+          </w:pPr>
+          <w:hyperlink w:anchor="_Toc183625579" w:history="1">
+            <w:r>
+              <w:rPr>
+                <w:rStyle w:val="Hyperlink"/>
+                <w:noProof/>
+              </w:rPr>
               <w:t>References</w:t>
             </w:r>
             <w:r>
@@ -1556,7 +1898,7 @@
                 <w:noProof/>
                 <w:webHidden/>
               </w:rPr>
-              <w:instrText xml:space="preserve"> PAGEREF _Toc182678279 \h </w:instrText>
+              <w:instrText xml:space="preserve"> PAGEREF _Toc183625579 \h </w:instrText>
             </w:r>
             <w:r>
               <w:rPr>
@@ -1576,7 +1918,7 @@
                 <w:noProof/>
                 <w:webHidden/>
               </w:rPr>
-              <w:t>4</w:t>
+              <w:t>13</w:t>
             </w:r>
             <w:r>
               <w:rPr>
@@ -1612,7 +1954,7 @@
           <w:numId w:val="1"/>
         </w:numPr>
       </w:pPr>
-      <w:bookmarkStart w:id="0" w:name="_Toc182678266"/>
+      <w:bookmarkStart w:id="0" w:name="_Toc183625562"/>
       <w:r>
         <w:lastRenderedPageBreak/>
         <w:t>Introduction</w:t>
@@ -1622,7 +1964,13 @@
     <w:p/>
     <w:p>
       <w:r>
-        <w:t>Herm0n1 is an artificial intelligence (AI) chess bot aimed at being played by players for practice or fun, and other chess bots to determine comparative strength. The bot is designed to evaluate chess positions and determine the next move to make without the need for human input.</w:t>
+        <w:t>Herm0n</w:t>
+      </w:r>
+      <w:r>
+        <w:t>i</w:t>
+      </w:r>
+      <w:r>
+        <w:t xml:space="preserve"> is an artificial intelligence (AI) chess bot aimed at being played by players for practice or fun, and other chess bots to determine comparative strength. The bot is designed to evaluate chess positions and determine the next move to make without the need for human input.</w:t>
       </w:r>
     </w:p>
     <w:p/>
@@ -1634,7 +1982,7 @@
           <w:numId w:val="1"/>
         </w:numPr>
       </w:pPr>
-      <w:bookmarkStart w:id="1" w:name="_Toc182678267"/>
+      <w:bookmarkStart w:id="1" w:name="_Toc183625563"/>
       <w:r>
         <w:t>Document Purpose</w:t>
       </w:r>
@@ -1661,17 +2009,160 @@
           <w:numId w:val="1"/>
         </w:numPr>
       </w:pPr>
-      <w:bookmarkStart w:id="2" w:name="_Toc182678268"/>
+      <w:bookmarkStart w:id="2" w:name="_Toc183625564"/>
       <w:r>
         <w:t>System Architecture</w:t>
       </w:r>
       <w:bookmarkEnd w:id="2"/>
     </w:p>
+    <w:p/>
+    <w:p>
+      <w:pPr>
+        <w:pStyle w:val="Heading2"/>
+        <w:numPr>
+          <w:ilvl w:val="1"/>
+          <w:numId w:val="1"/>
+        </w:numPr>
+      </w:pPr>
+      <w:bookmarkStart w:id="3" w:name="_Toc183625565"/>
+      <w:r>
+        <w:t>Component Architecture</w:t>
+      </w:r>
+      <w:bookmarkEnd w:id="3"/>
+    </w:p>
+    <w:p/>
+    <w:p>
+      <w:r>
+        <w:drawing>
+          <wp:inline distT="0" distB="0" distL="0" distR="0" wp14:anchorId="4216E19C" wp14:editId="2D7F9539">
+            <wp:extent cx="5731510" cy="2959100"/>
+            <wp:effectExtent l="0" t="0" r="2540" b="0"/>
+            <wp:docPr id="1726031887" name="Picture 1" descr="A diagram of a machine&#10;&#10;Description automatically generated"/>
+            <wp:cNvGraphicFramePr>
+              <a:graphicFrameLocks xmlns:a="http://schemas.openxmlformats.org/drawingml/2006/main" noChangeAspect="1"/>
+            </wp:cNvGraphicFramePr>
+            <a:graphic xmlns:a="http://schemas.openxmlformats.org/drawingml/2006/main">
+              <a:graphicData uri="http://schemas.openxmlformats.org/drawingml/2006/picture">
+                <pic:pic xmlns:pic="http://schemas.openxmlformats.org/drawingml/2006/picture">
+                  <pic:nvPicPr>
+                    <pic:cNvPr id="1726031887" name="Picture 1" descr="A diagram of a machine&#10;&#10;Description automatically generated"/>
+                    <pic:cNvPicPr/>
+                  </pic:nvPicPr>
+                  <pic:blipFill>
+                    <a:blip r:embed="rId10"/>
+                    <a:stretch>
+                      <a:fillRect/>
+                    </a:stretch>
+                  </pic:blipFill>
+                  <pic:spPr>
+                    <a:xfrm>
+                      <a:off x="0" y="0"/>
+                      <a:ext cx="5731510" cy="2959100"/>
+                    </a:xfrm>
+                    <a:prstGeom prst="rect">
+                      <a:avLst/>
+                    </a:prstGeom>
+                  </pic:spPr>
+                </pic:pic>
+              </a:graphicData>
+            </a:graphic>
+          </wp:inline>
+        </w:drawing>
+      </w:r>
+    </w:p>
+    <w:p/>
+    <w:p>
+      <w:pPr>
+        <w:pStyle w:val="Heading2"/>
+        <w:numPr>
+          <w:ilvl w:val="1"/>
+          <w:numId w:val="1"/>
+        </w:numPr>
+      </w:pPr>
+      <w:bookmarkStart w:id="4" w:name="_Toc183625566"/>
+      <w:r>
+        <w:lastRenderedPageBreak/>
+        <w:t>Chess Engine</w:t>
+      </w:r>
+      <w:bookmarkEnd w:id="4"/>
+    </w:p>
+    <w:p/>
+    <w:p>
+      <w:r>
+        <w:t xml:space="preserve">The engine decides on its next move through one of three methods. </w:t>
+      </w:r>
+    </w:p>
+    <w:p>
+      <w:r>
+        <w:t>It can utilise an opening book that contains a sequence of moves it must follow for the initial moves of the game.</w:t>
+      </w:r>
+    </w:p>
+    <w:p>
+      <w:r>
+        <w:t>It can use an endgame tablebase once there are less than eight pieces left on the board. The tablebase contains the best move in every scenario for any combination of seven pieces or less.</w:t>
+      </w:r>
+    </w:p>
+    <w:p>
+      <w:r>
+        <w:t xml:space="preserve">If neither the opening book </w:t>
+      </w:r>
+      <w:r>
+        <w:t>nor</w:t>
+      </w:r>
+      <w:r>
+        <w:t xml:space="preserve"> endgame tablebase can be used, the engine will calculate its next move using its own algorithms.</w:t>
+      </w:r>
+    </w:p>
+    <w:p>
+      <w:r>
+        <w:drawing>
+          <wp:inline distT="0" distB="0" distL="0" distR="0" wp14:anchorId="047640E4" wp14:editId="7B42E980">
+            <wp:extent cx="4944165" cy="3715268"/>
+            <wp:effectExtent l="0" t="0" r="8890" b="0"/>
+            <wp:docPr id="640508704" name="Picture 1" descr="A diagram of a computer&#10;&#10;Description automatically generated"/>
+            <wp:cNvGraphicFramePr>
+              <a:graphicFrameLocks xmlns:a="http://schemas.openxmlformats.org/drawingml/2006/main" noChangeAspect="1"/>
+            </wp:cNvGraphicFramePr>
+            <a:graphic xmlns:a="http://schemas.openxmlformats.org/drawingml/2006/main">
+              <a:graphicData uri="http://schemas.openxmlformats.org/drawingml/2006/picture">
+                <pic:pic xmlns:pic="http://schemas.openxmlformats.org/drawingml/2006/picture">
+                  <pic:nvPicPr>
+                    <pic:cNvPr id="640508704" name="Picture 1" descr="A diagram of a computer&#10;&#10;Description automatically generated"/>
+                    <pic:cNvPicPr/>
+                  </pic:nvPicPr>
+                  <pic:blipFill>
+                    <a:blip r:embed="rId11"/>
+                    <a:stretch>
+                      <a:fillRect/>
+                    </a:stretch>
+                  </pic:blipFill>
+                  <pic:spPr>
+                    <a:xfrm>
+                      <a:off x="0" y="0"/>
+                      <a:ext cx="4944165" cy="3715268"/>
+                    </a:xfrm>
+                    <a:prstGeom prst="rect">
+                      <a:avLst/>
+                    </a:prstGeom>
+                  </pic:spPr>
+                </pic:pic>
+              </a:graphicData>
+            </a:graphic>
+          </wp:inline>
+        </w:drawing>
+      </w:r>
+    </w:p>
     <w:p>
       <w:r>
         <w:t xml:space="preserve"> </w:t>
       </w:r>
     </w:p>
+    <w:p/>
+    <w:p/>
+    <w:p/>
+    <w:p/>
+    <w:p/>
+    <w:p/>
     <w:p>
       <w:pPr>
         <w:pStyle w:val="Heading1"/>
@@ -1680,11 +2171,52 @@
           <w:numId w:val="1"/>
         </w:numPr>
       </w:pPr>
-      <w:bookmarkStart w:id="3" w:name="_Toc182678269"/>
-      <w:r>
-        <w:t>Sequence Diagrams</w:t>
-      </w:r>
-      <w:bookmarkEnd w:id="3"/>
+      <w:bookmarkStart w:id="5" w:name="_Toc183625567"/>
+      <w:r>
+        <w:lastRenderedPageBreak/>
+        <w:t>Sequence Diagram</w:t>
+      </w:r>
+      <w:bookmarkEnd w:id="5"/>
+    </w:p>
+    <w:p/>
+    <w:p>
+      <w:r>
+        <w:drawing>
+          <wp:inline distT="0" distB="0" distL="0" distR="0" wp14:anchorId="211FB06D" wp14:editId="627AEB39">
+            <wp:extent cx="5731510" cy="3268345"/>
+            <wp:effectExtent l="0" t="0" r="2540" b="8255"/>
+            <wp:docPr id="1578901562" name="Picture 1" descr="A screenshot of a graph&#10;&#10;Description automatically generated"/>
+            <wp:cNvGraphicFramePr>
+              <a:graphicFrameLocks xmlns:a="http://schemas.openxmlformats.org/drawingml/2006/main" noChangeAspect="1"/>
+            </wp:cNvGraphicFramePr>
+            <a:graphic xmlns:a="http://schemas.openxmlformats.org/drawingml/2006/main">
+              <a:graphicData uri="http://schemas.openxmlformats.org/drawingml/2006/picture">
+                <pic:pic xmlns:pic="http://schemas.openxmlformats.org/drawingml/2006/picture">
+                  <pic:nvPicPr>
+                    <pic:cNvPr id="1578901562" name="Picture 1" descr="A screenshot of a graph&#10;&#10;Description automatically generated"/>
+                    <pic:cNvPicPr/>
+                  </pic:nvPicPr>
+                  <pic:blipFill>
+                    <a:blip r:embed="rId12"/>
+                    <a:stretch>
+                      <a:fillRect/>
+                    </a:stretch>
+                  </pic:blipFill>
+                  <pic:spPr>
+                    <a:xfrm>
+                      <a:off x="0" y="0"/>
+                      <a:ext cx="5731510" cy="3268345"/>
+                    </a:xfrm>
+                    <a:prstGeom prst="rect">
+                      <a:avLst/>
+                    </a:prstGeom>
+                  </pic:spPr>
+                </pic:pic>
+              </a:graphicData>
+            </a:graphic>
+          </wp:inline>
+        </w:drawing>
+      </w:r>
     </w:p>
     <w:p/>
     <w:p>
@@ -1695,11 +2227,11 @@
           <w:numId w:val="1"/>
         </w:numPr>
       </w:pPr>
-      <w:bookmarkStart w:id="4" w:name="_Toc182678270"/>
+      <w:bookmarkStart w:id="6" w:name="_Toc183625568"/>
       <w:r>
         <w:t>Technologies</w:t>
       </w:r>
-      <w:bookmarkEnd w:id="4"/>
+      <w:bookmarkEnd w:id="6"/>
     </w:p>
     <w:p/>
     <w:p>
@@ -1710,24 +2242,16 @@
           <w:numId w:val="1"/>
         </w:numPr>
       </w:pPr>
-      <w:bookmarkStart w:id="5" w:name="_Toc182678271"/>
+      <w:bookmarkStart w:id="7" w:name="_Toc183625569"/>
       <w:r>
         <w:t>C++</w:t>
       </w:r>
-      <w:bookmarkEnd w:id="5"/>
+      <w:bookmarkEnd w:id="7"/>
     </w:p>
     <w:p/>
     <w:p>
       <w:r>
-        <w:t xml:space="preserve">The code for the bot itself will be written in C++. The high speed of C++ is beneficial for efficient computation of complex algorithms. This is especially crucial in short chess games, such as blitz or bullet games. Being able to perform these algorithms quickly ensures that the skill level of the bot doesn’t take a hit when the time it </w:t>
-      </w:r>
-      <w:proofErr w:type="spellStart"/>
-      <w:r>
-        <w:t>it</w:t>
-      </w:r>
-      <w:proofErr w:type="spellEnd"/>
-      <w:r>
-        <w:t xml:space="preserve"> given to make each move is reduced.</w:t>
+        <w:t>The code for the bot itself will be written in C++. The high speed of C++ is beneficial for efficient computation of complex algorithms. This is especially crucial in short chess games, such as blitz or bullet games. Being able to perform these algorithms quickly ensures that the skill level of the bot doesn’t take a hit when the time it it given to make each move is reduced.</w:t>
       </w:r>
     </w:p>
     <w:p>
@@ -1743,37 +2267,24 @@
           <w:numId w:val="1"/>
         </w:numPr>
       </w:pPr>
-      <w:bookmarkStart w:id="6" w:name="_Toc182678272"/>
-      <w:proofErr w:type="spellStart"/>
-      <w:r>
-        <w:t>Lichess</w:t>
-      </w:r>
-      <w:proofErr w:type="spellEnd"/>
-      <w:r>
-        <w:t xml:space="preserve"> Bot API</w:t>
-      </w:r>
-      <w:bookmarkEnd w:id="6"/>
+      <w:bookmarkStart w:id="8" w:name="_Toc183625570"/>
+      <w:r>
+        <w:t>Lichess Bot API</w:t>
+      </w:r>
+      <w:bookmarkEnd w:id="8"/>
     </w:p>
     <w:p/>
     <w:p>
       <w:r>
+        <w:t xml:space="preserve">The lichess bot API allows the bot to interact with the lichess.org website. </w:t>
+      </w:r>
+      <w:r>
+        <w:t xml:space="preserve">The API allows a bot account on lichess.org to be controlled by the engine. It can send commands to the engine and process responses. The API is written in Python and messages sent to the engine are in JSON. Information about moves made by the player is presented in universal chess interface (UCI). </w:t>
+      </w:r>
+    </w:p>
+    <w:p>
+      <w:r>
         <w:lastRenderedPageBreak/>
-        <w:t xml:space="preserve">The </w:t>
-      </w:r>
-      <w:proofErr w:type="spellStart"/>
-      <w:r>
-        <w:t>lichess</w:t>
-      </w:r>
-      <w:proofErr w:type="spellEnd"/>
-      <w:r>
-        <w:t xml:space="preserve"> bot API allows the bot to interact with the lichess.org website. </w:t>
-      </w:r>
-      <w:r>
-        <w:t xml:space="preserve">The API allows a bot account on lichess.org to be controlled by the engine. It can send commands to the engine and process responses. The API is written in Python and messages sent to the engine are in JSON. Information about moves made by the player is presented in universal chess interface (UCI). </w:t>
-      </w:r>
-    </w:p>
-    <w:p>
-      <w:r>
         <w:t>Having the bot implemented on lichess.org means that time and effort does not need to be spent developing a graphical user interface (GUI) for the games to be played. This means more time can be spent optimising the engine’s performance for improved chess ability.</w:t>
       </w:r>
     </w:p>
@@ -1786,16 +2297,16 @@
           <w:numId w:val="1"/>
         </w:numPr>
       </w:pPr>
-      <w:bookmarkStart w:id="7" w:name="_Toc182678273"/>
+      <w:bookmarkStart w:id="9" w:name="_Toc183625571"/>
       <w:r>
         <w:t>Hosting Platform</w:t>
       </w:r>
-      <w:bookmarkEnd w:id="7"/>
+      <w:bookmarkEnd w:id="9"/>
     </w:p>
     <w:p/>
     <w:p>
       <w:r>
-        <w:t>Currently undecided. Considering multiple sites based on cost and performance.</w:t>
+        <w:t xml:space="preserve">The hosting platform for the bot is currently undecided. Google Cloud and Hetzner are currently being considered as options </w:t>
       </w:r>
     </w:p>
     <w:p/>
@@ -1807,11 +2318,11 @@
           <w:numId w:val="1"/>
         </w:numPr>
       </w:pPr>
-      <w:bookmarkStart w:id="8" w:name="_Toc182678274"/>
+      <w:bookmarkStart w:id="10" w:name="_Toc183625572"/>
       <w:r>
         <w:t>Data Structures</w:t>
       </w:r>
-      <w:bookmarkEnd w:id="8"/>
+      <w:bookmarkEnd w:id="10"/>
     </w:p>
     <w:p>
       <w:pPr>
@@ -1821,11 +2332,11 @@
           <w:numId w:val="1"/>
         </w:numPr>
       </w:pPr>
-      <w:bookmarkStart w:id="9" w:name="_Toc182678275"/>
+      <w:bookmarkStart w:id="11" w:name="_Toc183625573"/>
       <w:r>
         <w:t>Bitboards</w:t>
       </w:r>
-      <w:bookmarkEnd w:id="9"/>
+      <w:bookmarkEnd w:id="11"/>
     </w:p>
     <w:p/>
     <w:p>
@@ -1850,13 +2361,8 @@
     </w:p>
     <w:p>
       <w:r>
-        <w:t xml:space="preserve">Bitboard </w:t>
-      </w:r>
-      <w:proofErr w:type="spellStart"/>
-      <w:r>
-        <w:t>whitePawns</w:t>
-      </w:r>
-      <w:proofErr w:type="spellEnd"/>
+        <w:t>Bitboard whitePawns</w:t>
+      </w:r>
       <w:r>
         <w:t xml:space="preserve"> </w:t>
       </w:r>
@@ -1866,11 +2372,9 @@
       <w:r>
         <w:t xml:space="preserve"> </w:t>
       </w:r>
-      <w:proofErr w:type="gramStart"/>
       <w:r>
         <w:t>0x000000000000FF00;</w:t>
       </w:r>
-      <w:proofErr w:type="gramEnd"/>
     </w:p>
     <w:p>
       <w:r>
@@ -1886,9 +2390,11 @@
           <w:numId w:val="1"/>
         </w:numPr>
       </w:pPr>
+      <w:bookmarkStart w:id="12" w:name="_Toc183625574"/>
       <w:r>
         <w:t>Minimax Tree</w:t>
       </w:r>
+      <w:bookmarkEnd w:id="12"/>
     </w:p>
     <w:p/>
     <w:p>
@@ -1898,11 +2404,9 @@
       <w:r>
         <w:t xml:space="preserve">three moves, or when a worse position is </w:t>
       </w:r>
-      <w:proofErr w:type="gramStart"/>
-      <w:r>
-        <w:t>discovered</w:t>
-      </w:r>
-      <w:proofErr w:type="gramEnd"/>
+      <w:r>
+        <w:t>discovered,</w:t>
+      </w:r>
       <w:r>
         <w:t xml:space="preserve"> and the branch is pruned.</w:t>
       </w:r>
@@ -1916,12 +2420,11 @@
           <w:numId w:val="1"/>
         </w:numPr>
       </w:pPr>
-      <w:bookmarkStart w:id="10" w:name="_Toc182678276"/>
-      <w:r>
-        <w:lastRenderedPageBreak/>
+      <w:bookmarkStart w:id="13" w:name="_Toc183625575"/>
+      <w:r>
         <w:t>Algorithms</w:t>
       </w:r>
-      <w:bookmarkEnd w:id="10"/>
+      <w:bookmarkEnd w:id="13"/>
     </w:p>
     <w:p>
       <w:pPr>
@@ -1931,15 +2434,16 @@
           <w:numId w:val="1"/>
         </w:numPr>
       </w:pPr>
-      <w:bookmarkStart w:id="11" w:name="_Toc182678277"/>
+      <w:bookmarkStart w:id="14" w:name="_Toc183625576"/>
       <w:r>
         <w:t>Heuristic Algorithm</w:t>
       </w:r>
-      <w:bookmarkEnd w:id="11"/>
+      <w:bookmarkEnd w:id="14"/>
     </w:p>
     <w:p/>
     <w:p>
       <w:r>
+        <w:lastRenderedPageBreak/>
         <w:t xml:space="preserve">The heuristic algorithm is used to evaluate a position, determining who is in a more advantageous position, white or black, or whether the position is equal. </w:t>
       </w:r>
       <w:r>
@@ -1962,26 +2466,18 @@
           <w:numId w:val="1"/>
         </w:numPr>
       </w:pPr>
-      <w:r>
-        <w:t xml:space="preserve">Heuristic Function: </w:t>
-      </w:r>
-    </w:p>
-    <w:p>
-      <w:r>
-        <w:t xml:space="preserve">function </w:t>
-      </w:r>
-      <w:proofErr w:type="spellStart"/>
-      <w:proofErr w:type="gramStart"/>
-      <w:r>
-        <w:t>EvaluatePosition</w:t>
-      </w:r>
-      <w:proofErr w:type="spellEnd"/>
-      <w:r>
-        <w:t>(</w:t>
-      </w:r>
-      <w:proofErr w:type="gramEnd"/>
-      <w:r>
-        <w:t>)</w:t>
+      <w:bookmarkStart w:id="15" w:name="_Toc183625577"/>
+      <w:r>
+        <w:t>Heuristic Function:</w:t>
+      </w:r>
+      <w:bookmarkEnd w:id="15"/>
+      <w:r>
+        <w:t xml:space="preserve"> </w:t>
+      </w:r>
+    </w:p>
+    <w:p>
+      <w:r>
+        <w:t>function EvaluatePosition()</w:t>
       </w:r>
     </w:p>
     <w:p>
@@ -1996,58 +2492,22 @@
     </w:p>
     <w:p>
       <w:r>
-        <w:t xml:space="preserve">        if </w:t>
-      </w:r>
-      <w:proofErr w:type="spellStart"/>
-      <w:proofErr w:type="gramStart"/>
-      <w:r>
-        <w:t>white.owner</w:t>
-      </w:r>
-      <w:proofErr w:type="spellEnd"/>
-      <w:proofErr w:type="gramEnd"/>
-      <w:r>
-        <w:t xml:space="preserve"> == "white"</w:t>
-      </w:r>
-    </w:p>
-    <w:p>
-      <w:r>
-        <w:t xml:space="preserve">            score += </w:t>
-      </w:r>
-      <w:proofErr w:type="spellStart"/>
-      <w:r>
-        <w:t>EvaluatePiece</w:t>
-      </w:r>
-      <w:proofErr w:type="spellEnd"/>
-      <w:r>
-        <w:t>(piece)</w:t>
-      </w:r>
-    </w:p>
-    <w:p>
-      <w:r>
-        <w:t xml:space="preserve">        else if </w:t>
-      </w:r>
-      <w:proofErr w:type="spellStart"/>
-      <w:proofErr w:type="gramStart"/>
-      <w:r>
-        <w:t>piece.owner</w:t>
-      </w:r>
-      <w:proofErr w:type="spellEnd"/>
-      <w:proofErr w:type="gramEnd"/>
-      <w:r>
-        <w:t xml:space="preserve"> == "black"</w:t>
-      </w:r>
-    </w:p>
-    <w:p>
-      <w:r>
-        <w:t xml:space="preserve">            score -= </w:t>
-      </w:r>
-      <w:proofErr w:type="spellStart"/>
-      <w:r>
-        <w:t>EvaluatePiece</w:t>
-      </w:r>
-      <w:proofErr w:type="spellEnd"/>
-      <w:r>
-        <w:t>(piece)</w:t>
+        <w:t xml:space="preserve">        if white.owner == "white"</w:t>
+      </w:r>
+    </w:p>
+    <w:p>
+      <w:r>
+        <w:t xml:space="preserve">            score += EvaluatePiece(piece)</w:t>
+      </w:r>
+    </w:p>
+    <w:p>
+      <w:r>
+        <w:t xml:space="preserve">        else if piece.owner == "black"</w:t>
+      </w:r>
+    </w:p>
+    <w:p>
+      <w:r>
+        <w:t xml:space="preserve">            score -= EvaluatePiece(piece)</w:t>
       </w:r>
     </w:p>
     <w:p>
@@ -2073,15 +2533,7 @@
     <w:p/>
     <w:p>
       <w:r>
-        <w:t xml:space="preserve">function </w:t>
-      </w:r>
-      <w:proofErr w:type="spellStart"/>
-      <w:r>
-        <w:t>EvaluatePiece</w:t>
-      </w:r>
-      <w:proofErr w:type="spellEnd"/>
-      <w:r>
-        <w:t>(piece)</w:t>
+        <w:t>function EvaluatePiece(piece)</w:t>
       </w:r>
     </w:p>
     <w:p>
@@ -2091,121 +2543,53 @@
     </w:p>
     <w:p>
       <w:r>
-        <w:t xml:space="preserve">    score += </w:t>
-      </w:r>
-      <w:proofErr w:type="spellStart"/>
-      <w:r>
-        <w:t>MaterialValue</w:t>
-      </w:r>
-      <w:proofErr w:type="spellEnd"/>
-      <w:r>
-        <w:t>(piece)</w:t>
-      </w:r>
-    </w:p>
-    <w:p>
-      <w:r>
-        <w:t xml:space="preserve">    score += </w:t>
-      </w:r>
-      <w:proofErr w:type="spellStart"/>
-      <w:r>
-        <w:t>PieceActivity</w:t>
-      </w:r>
-      <w:proofErr w:type="spellEnd"/>
-      <w:r>
-        <w:t>(piece)</w:t>
-      </w:r>
-    </w:p>
-    <w:p>
-      <w:r>
-        <w:t xml:space="preserve">    if </w:t>
-      </w:r>
-      <w:proofErr w:type="spellStart"/>
-      <w:proofErr w:type="gramStart"/>
-      <w:r>
-        <w:t>piece.type</w:t>
-      </w:r>
-      <w:proofErr w:type="spellEnd"/>
-      <w:proofErr w:type="gramEnd"/>
-      <w:r>
-        <w:t xml:space="preserve"> == "king"</w:t>
-      </w:r>
-    </w:p>
-    <w:p>
-      <w:r>
-        <w:t xml:space="preserve">        score += </w:t>
-      </w:r>
-      <w:proofErr w:type="spellStart"/>
-      <w:r>
-        <w:t>KingSafety</w:t>
-      </w:r>
-      <w:proofErr w:type="spellEnd"/>
-      <w:r>
-        <w:t>(piece)</w:t>
+        <w:t xml:space="preserve">    score += MaterialValue(piece)</w:t>
+      </w:r>
+    </w:p>
+    <w:p>
+      <w:r>
+        <w:t xml:space="preserve">    score += PieceActivity(piece)</w:t>
+      </w:r>
+    </w:p>
+    <w:p>
+      <w:r>
+        <w:t xml:space="preserve">    if piece.type == "king"</w:t>
+      </w:r>
+    </w:p>
+    <w:p>
+      <w:r>
+        <w:t xml:space="preserve">        score += KingSafety(piece)</w:t>
+      </w:r>
+    </w:p>
+    <w:p>
+      <w:r>
+        <w:t xml:space="preserve">    else if piece.type == "pawn"</w:t>
+      </w:r>
+    </w:p>
+    <w:p>
+      <w:r>
+        <w:t xml:space="preserve">        score += PawnStructure(piece)</w:t>
+      </w:r>
+    </w:p>
+    <w:p>
+      <w:r>
+        <w:t xml:space="preserve">    end if</w:t>
+      </w:r>
+    </w:p>
+    <w:p>
+      <w:r>
+        <w:t xml:space="preserve">    score += ControlOfCenter(piece)</w:t>
       </w:r>
     </w:p>
     <w:p>
       <w:r>
         <w:lastRenderedPageBreak/>
-        <w:t xml:space="preserve">    else if </w:t>
-      </w:r>
-      <w:proofErr w:type="spellStart"/>
-      <w:proofErr w:type="gramStart"/>
-      <w:r>
-        <w:t>piece.type</w:t>
-      </w:r>
-      <w:proofErr w:type="spellEnd"/>
-      <w:proofErr w:type="gramEnd"/>
-      <w:r>
-        <w:t xml:space="preserve"> == "pawn"</w:t>
-      </w:r>
-    </w:p>
-    <w:p>
-      <w:r>
-        <w:t xml:space="preserve">        score += </w:t>
-      </w:r>
-      <w:proofErr w:type="spellStart"/>
-      <w:r>
-        <w:t>PawnStructure</w:t>
-      </w:r>
-      <w:proofErr w:type="spellEnd"/>
-      <w:r>
-        <w:t>(piece)</w:t>
-      </w:r>
-    </w:p>
-    <w:p>
-      <w:r>
-        <w:t xml:space="preserve">    end if</w:t>
-      </w:r>
-    </w:p>
-    <w:p>
-      <w:r>
-        <w:t xml:space="preserve">    score += </w:t>
-      </w:r>
-      <w:proofErr w:type="spellStart"/>
-      <w:r>
-        <w:t>ControlOfCenter</w:t>
-      </w:r>
-      <w:proofErr w:type="spellEnd"/>
-      <w:r>
-        <w:t>(piece)</w:t>
-      </w:r>
-    </w:p>
-    <w:p>
-      <w:r>
         <w:t xml:space="preserve">    score += Development(piece)</w:t>
       </w:r>
     </w:p>
     <w:p>
       <w:r>
-        <w:t xml:space="preserve">    score += </w:t>
-      </w:r>
-      <w:proofErr w:type="spellStart"/>
-      <w:r>
-        <w:t>SpaceContribution</w:t>
-      </w:r>
-      <w:proofErr w:type="spellEnd"/>
-      <w:r>
-        <w:t>(piece)</w:t>
+        <w:t xml:space="preserve">    score += SpaceContribution(piece)</w:t>
       </w:r>
     </w:p>
     <w:p>
@@ -2331,34 +2715,12 @@
           <w:b/>
           <w:bCs/>
         </w:rPr>
-        <w:t xml:space="preserve">Material Count </w:t>
-      </w:r>
-      <w:proofErr w:type="spellStart"/>
-      <w:r>
-        <w:rPr>
-          <w:b/>
-          <w:bCs/>
-        </w:rPr>
-        <w:t>Funtion</w:t>
-      </w:r>
-      <w:proofErr w:type="spellEnd"/>
-    </w:p>
-    <w:p>
-      <w:r>
-        <w:t xml:space="preserve">function </w:t>
-      </w:r>
-      <w:proofErr w:type="spellStart"/>
-      <w:proofErr w:type="gramStart"/>
-      <w:r>
-        <w:t>MaterialBalance</w:t>
-      </w:r>
-      <w:proofErr w:type="spellEnd"/>
-      <w:r>
-        <w:t>(</w:t>
-      </w:r>
-      <w:proofErr w:type="gramEnd"/>
-      <w:r>
-        <w:t>)</w:t>
+        <w:t>Material Count Funtion</w:t>
+      </w:r>
+    </w:p>
+    <w:p>
+      <w:r>
+        <w:t>function MaterialBalance()</w:t>
       </w:r>
     </w:p>
     <w:p>
@@ -2373,17 +2735,7 @@
     </w:p>
     <w:p>
       <w:r>
-        <w:t xml:space="preserve">        if </w:t>
-      </w:r>
-      <w:proofErr w:type="spellStart"/>
-      <w:proofErr w:type="gramStart"/>
-      <w:r>
-        <w:t>piece.type</w:t>
-      </w:r>
-      <w:proofErr w:type="spellEnd"/>
-      <w:proofErr w:type="gramEnd"/>
-      <w:r>
-        <w:t xml:space="preserve"> == "pawn"</w:t>
+        <w:t xml:space="preserve">        if piece.type == "pawn"</w:t>
       </w:r>
     </w:p>
     <w:p>
@@ -2393,25 +2745,7 @@
     </w:p>
     <w:p>
       <w:r>
-        <w:t xml:space="preserve">        else if </w:t>
-      </w:r>
-      <w:proofErr w:type="spellStart"/>
-      <w:proofErr w:type="gramStart"/>
-      <w:r>
-        <w:t>piece.type</w:t>
-      </w:r>
-      <w:proofErr w:type="spellEnd"/>
-      <w:proofErr w:type="gramEnd"/>
-      <w:r>
-        <w:t xml:space="preserve"> == "knight" or </w:t>
-      </w:r>
-      <w:proofErr w:type="spellStart"/>
-      <w:r>
-        <w:t>piece.type</w:t>
-      </w:r>
-      <w:proofErr w:type="spellEnd"/>
-      <w:r>
-        <w:t xml:space="preserve"> == "bishop"</w:t>
+        <w:t xml:space="preserve">        else if piece.type == "knight" or piece.type == "bishop"</w:t>
       </w:r>
     </w:p>
     <w:p>
@@ -2421,17 +2755,7 @@
     </w:p>
     <w:p>
       <w:r>
-        <w:t xml:space="preserve">        else if </w:t>
-      </w:r>
-      <w:proofErr w:type="spellStart"/>
-      <w:proofErr w:type="gramStart"/>
-      <w:r>
-        <w:t>piece.type</w:t>
-      </w:r>
-      <w:proofErr w:type="spellEnd"/>
-      <w:proofErr w:type="gramEnd"/>
-      <w:r>
-        <w:t xml:space="preserve"> == "rook"</w:t>
+        <w:t xml:space="preserve">        else if piece.type == "rook"</w:t>
       </w:r>
     </w:p>
     <w:p>
@@ -2441,17 +2765,7 @@
     </w:p>
     <w:p>
       <w:r>
-        <w:t xml:space="preserve">        else if </w:t>
-      </w:r>
-      <w:proofErr w:type="spellStart"/>
-      <w:proofErr w:type="gramStart"/>
-      <w:r>
-        <w:t>piece.type</w:t>
-      </w:r>
-      <w:proofErr w:type="spellEnd"/>
-      <w:proofErr w:type="gramEnd"/>
-      <w:r>
-        <w:t xml:space="preserve"> == "queen"</w:t>
+        <w:t xml:space="preserve">        else if piece.type == "queen"</w:t>
       </w:r>
     </w:p>
     <w:p>
@@ -2466,44 +2780,24 @@
     </w:p>
     <w:p>
       <w:r>
+        <w:t xml:space="preserve">            value = 0</w:t>
+      </w:r>
+    </w:p>
+    <w:p/>
+    <w:p>
+      <w:r>
+        <w:t xml:space="preserve">        if piece.owner == "white"</w:t>
+      </w:r>
+    </w:p>
+    <w:p>
+      <w:r>
+        <w:t xml:space="preserve">            score += value</w:t>
+      </w:r>
+    </w:p>
+    <w:p>
+      <w:r>
         <w:lastRenderedPageBreak/>
-        <w:t xml:space="preserve">            value = 0</w:t>
-      </w:r>
-    </w:p>
-    <w:p/>
-    <w:p>
-      <w:r>
-        <w:t xml:space="preserve">        if </w:t>
-      </w:r>
-      <w:proofErr w:type="spellStart"/>
-      <w:proofErr w:type="gramStart"/>
-      <w:r>
-        <w:t>piece.owner</w:t>
-      </w:r>
-      <w:proofErr w:type="spellEnd"/>
-      <w:proofErr w:type="gramEnd"/>
-      <w:r>
-        <w:t xml:space="preserve"> == "white"</w:t>
-      </w:r>
-    </w:p>
-    <w:p>
-      <w:r>
-        <w:t xml:space="preserve">            score += value</w:t>
-      </w:r>
-    </w:p>
-    <w:p>
-      <w:r>
-        <w:t xml:space="preserve">        else if </w:t>
-      </w:r>
-      <w:proofErr w:type="spellStart"/>
-      <w:proofErr w:type="gramStart"/>
-      <w:r>
-        <w:t>piece.owner</w:t>
-      </w:r>
-      <w:proofErr w:type="spellEnd"/>
-      <w:proofErr w:type="gramEnd"/>
-      <w:r>
-        <w:t xml:space="preserve"> == "black"</w:t>
+        <w:t xml:space="preserve">        else if piece.owner == "black"</w:t>
       </w:r>
     </w:p>
     <w:p>
@@ -2554,20 +2848,7 @@
     </w:p>
     <w:p>
       <w:r>
-        <w:t xml:space="preserve">function </w:t>
-      </w:r>
-      <w:proofErr w:type="spellStart"/>
-      <w:proofErr w:type="gramStart"/>
-      <w:r>
-        <w:t>PieceActivity</w:t>
-      </w:r>
-      <w:proofErr w:type="spellEnd"/>
-      <w:r>
-        <w:t>(</w:t>
-      </w:r>
-      <w:proofErr w:type="gramEnd"/>
-      <w:r>
-        <w:t>)</w:t>
+        <w:t>function PieceActivity()</w:t>
       </w:r>
     </w:p>
     <w:p>
@@ -2582,60 +2863,18 @@
     </w:p>
     <w:p>
       <w:r>
-        <w:t xml:space="preserve">        </w:t>
-      </w:r>
-      <w:proofErr w:type="spellStart"/>
-      <w:r>
-        <w:t>legalMoves</w:t>
-      </w:r>
-      <w:proofErr w:type="spellEnd"/>
-      <w:r>
-        <w:t xml:space="preserve"> = </w:t>
-      </w:r>
-      <w:proofErr w:type="spellStart"/>
-      <w:r>
-        <w:t>generateLegalMoves</w:t>
-      </w:r>
-      <w:proofErr w:type="spellEnd"/>
-      <w:r>
-        <w:t>(piece)</w:t>
-      </w:r>
-    </w:p>
-    <w:p>
-      <w:r>
-        <w:t xml:space="preserve">        activity = length(</w:t>
-      </w:r>
-      <w:proofErr w:type="spellStart"/>
-      <w:r>
-        <w:t>legalMoves</w:t>
-      </w:r>
-      <w:proofErr w:type="spellEnd"/>
-      <w:r>
-        <w:t xml:space="preserve">) * </w:t>
-      </w:r>
-      <w:proofErr w:type="spellStart"/>
-      <w:r>
-        <w:t>activityWeight</w:t>
-      </w:r>
-      <w:proofErr w:type="spellEnd"/>
-      <w:r>
-        <w:t>(piece)</w:t>
+        <w:t xml:space="preserve">        legalMoves = generateLegalMoves(piece)</w:t>
+      </w:r>
+    </w:p>
+    <w:p>
+      <w:r>
+        <w:t xml:space="preserve">        activity = length(legalMoves) * activityWeight(piece)</w:t>
       </w:r>
     </w:p>
     <w:p/>
     <w:p>
       <w:r>
-        <w:t xml:space="preserve">        if </w:t>
-      </w:r>
-      <w:proofErr w:type="spellStart"/>
-      <w:proofErr w:type="gramStart"/>
-      <w:r>
-        <w:t>piece.owner</w:t>
-      </w:r>
-      <w:proofErr w:type="spellEnd"/>
-      <w:proofErr w:type="gramEnd"/>
-      <w:r>
-        <w:t xml:space="preserve"> = "white"</w:t>
+        <w:t xml:space="preserve">        if piece.owner = "white"</w:t>
       </w:r>
     </w:p>
     <w:p>
@@ -2645,17 +2884,7 @@
     </w:p>
     <w:p>
       <w:r>
-        <w:t xml:space="preserve">        else if </w:t>
-      </w:r>
-      <w:proofErr w:type="spellStart"/>
-      <w:proofErr w:type="gramStart"/>
-      <w:r>
-        <w:t>piece.owner</w:t>
-      </w:r>
-      <w:proofErr w:type="spellEnd"/>
-      <w:proofErr w:type="gramEnd"/>
-      <w:r>
-        <w:t xml:space="preserve"> = "black"</w:t>
+        <w:t xml:space="preserve">        else if piece.owner = "black"</w:t>
       </w:r>
     </w:p>
     <w:p>
@@ -2706,26 +2935,8 @@
       </w:r>
     </w:p>
     <w:p>
-      <w:proofErr w:type="spellStart"/>
-      <w:r>
-        <w:t>funtion</w:t>
-      </w:r>
-      <w:proofErr w:type="spellEnd"/>
-      <w:r>
-        <w:t xml:space="preserve"> </w:t>
-      </w:r>
-      <w:proofErr w:type="spellStart"/>
-      <w:proofErr w:type="gramStart"/>
-      <w:r>
-        <w:t>KingSafety</w:t>
-      </w:r>
-      <w:proofErr w:type="spellEnd"/>
-      <w:r>
-        <w:t>(</w:t>
-      </w:r>
-      <w:proofErr w:type="gramEnd"/>
-      <w:r>
-        <w:t>)</w:t>
+      <w:r>
+        <w:t>funtion KingSafety()</w:t>
       </w:r>
     </w:p>
     <w:p>
@@ -2735,6 +2946,7 @@
     </w:p>
     <w:p>
       <w:r>
+        <w:lastRenderedPageBreak/>
         <w:t xml:space="preserve">    for each king in board</w:t>
       </w:r>
     </w:p>
@@ -2745,41 +2957,7 @@
     </w:p>
     <w:p>
       <w:r>
-        <w:t xml:space="preserve">        if </w:t>
-      </w:r>
-      <w:proofErr w:type="spellStart"/>
-      <w:r>
-        <w:t>isFileOpen</w:t>
-      </w:r>
-      <w:proofErr w:type="spellEnd"/>
-      <w:r>
-        <w:t>(</w:t>
-      </w:r>
-      <w:proofErr w:type="spellStart"/>
-      <w:proofErr w:type="gramStart"/>
-      <w:r>
-        <w:t>king.position</w:t>
-      </w:r>
-      <w:proofErr w:type="spellEnd"/>
-      <w:proofErr w:type="gramEnd"/>
-      <w:r>
-        <w:t xml:space="preserve">) or </w:t>
-      </w:r>
-      <w:proofErr w:type="spellStart"/>
-      <w:r>
-        <w:t>isDiagonalOpen</w:t>
-      </w:r>
-      <w:proofErr w:type="spellEnd"/>
-      <w:r>
-        <w:t>(</w:t>
-      </w:r>
-      <w:proofErr w:type="spellStart"/>
-      <w:r>
-        <w:t>king.position</w:t>
-      </w:r>
-      <w:proofErr w:type="spellEnd"/>
-      <w:r>
-        <w:t xml:space="preserve">) </w:t>
+        <w:t xml:space="preserve">        if isFileOpen(king.position) or isDiagonalOpen(king.position) </w:t>
       </w:r>
     </w:p>
     <w:p>
@@ -2794,54 +2972,12 @@
     </w:p>
     <w:p>
       <w:r>
-        <w:t xml:space="preserve">        for each square in </w:t>
-      </w:r>
-      <w:proofErr w:type="spellStart"/>
-      <w:r>
-        <w:t>AdjacentSquares</w:t>
-      </w:r>
-      <w:proofErr w:type="spellEnd"/>
-      <w:r>
-        <w:t>(</w:t>
-      </w:r>
-      <w:proofErr w:type="spellStart"/>
-      <w:proofErr w:type="gramStart"/>
-      <w:r>
-        <w:t>king.position</w:t>
-      </w:r>
-      <w:proofErr w:type="spellEnd"/>
-      <w:proofErr w:type="gramEnd"/>
-      <w:r>
-        <w:t>)</w:t>
-      </w:r>
-    </w:p>
-    <w:p>
-      <w:r>
-        <w:t xml:space="preserve">            if board[square</w:t>
-      </w:r>
-      <w:proofErr w:type="gramStart"/>
-      <w:r>
-        <w:t>] !</w:t>
-      </w:r>
-      <w:proofErr w:type="gramEnd"/>
-      <w:r>
-        <w:t xml:space="preserve">= "pawn" or board[square]. </w:t>
-      </w:r>
-      <w:proofErr w:type="gramStart"/>
-      <w:r>
-        <w:t>owner !</w:t>
-      </w:r>
-      <w:proofErr w:type="gramEnd"/>
-      <w:r>
-        <w:t xml:space="preserve">= </w:t>
-      </w:r>
-      <w:proofErr w:type="spellStart"/>
-      <w:r>
-        <w:t>king.owner</w:t>
-      </w:r>
-      <w:proofErr w:type="spellEnd"/>
-      <w:r>
-        <w:t xml:space="preserve">    </w:t>
+        <w:t xml:space="preserve">        for each square in AdjacentSquares(king.position)</w:t>
+      </w:r>
+    </w:p>
+    <w:p>
+      <w:r>
+        <w:t xml:space="preserve">            if board[square] != "pawn" or board[square]. owner != king.owner    </w:t>
       </w:r>
     </w:p>
     <w:p>
@@ -2862,17 +2998,7 @@
     <w:p/>
     <w:p>
       <w:r>
-        <w:t xml:space="preserve">        if </w:t>
-      </w:r>
-      <w:proofErr w:type="spellStart"/>
-      <w:proofErr w:type="gramStart"/>
-      <w:r>
-        <w:t>king.owner</w:t>
-      </w:r>
-      <w:proofErr w:type="spellEnd"/>
-      <w:proofErr w:type="gramEnd"/>
-      <w:r>
-        <w:t xml:space="preserve"> = "white"</w:t>
+        <w:t xml:space="preserve">        if king.owner = "white"</w:t>
       </w:r>
     </w:p>
     <w:p>
@@ -2882,17 +3008,7 @@
     </w:p>
     <w:p>
       <w:r>
-        <w:t xml:space="preserve">        else if </w:t>
-      </w:r>
-      <w:proofErr w:type="spellStart"/>
-      <w:proofErr w:type="gramStart"/>
-      <w:r>
-        <w:t>king.owner</w:t>
-      </w:r>
-      <w:proofErr w:type="spellEnd"/>
-      <w:proofErr w:type="gramEnd"/>
-      <w:r>
-        <w:t xml:space="preserve"> = "black"</w:t>
+        <w:t xml:space="preserve">        else if king.owner = "black"</w:t>
       </w:r>
     </w:p>
     <w:p>
@@ -2947,13 +3063,8 @@
     </w:p>
     <w:p>
       <w:r>
-        <w:t xml:space="preserve">function </w:t>
-      </w:r>
-      <w:proofErr w:type="spellStart"/>
-      <w:r>
-        <w:t>PawnStructure</w:t>
-      </w:r>
-      <w:proofErr w:type="spellEnd"/>
+        <w:t>function PawnStructure</w:t>
+      </w:r>
     </w:p>
     <w:p>
       <w:r>
@@ -2967,57 +3078,33 @@
     </w:p>
     <w:p>
       <w:r>
+        <w:t xml:space="preserve">        structure = 0</w:t>
+      </w:r>
+    </w:p>
+    <w:p>
+      <w:r>
+        <w:t xml:space="preserve">        if isIsolated(pawn)</w:t>
+      </w:r>
+    </w:p>
+    <w:p>
+      <w:r>
+        <w:t xml:space="preserve">            structure -= 1</w:t>
+      </w:r>
+    </w:p>
+    <w:p>
+      <w:r>
+        <w:t xml:space="preserve">        if isDoubled(pawn)</w:t>
+      </w:r>
+    </w:p>
+    <w:p>
+      <w:r>
         <w:lastRenderedPageBreak/>
-        <w:t xml:space="preserve">        structure = 0</w:t>
-      </w:r>
-    </w:p>
-    <w:p>
-      <w:r>
-        <w:t xml:space="preserve">        if </w:t>
-      </w:r>
-      <w:proofErr w:type="spellStart"/>
-      <w:r>
-        <w:t>isIsolated</w:t>
-      </w:r>
-      <w:proofErr w:type="spellEnd"/>
-      <w:r>
-        <w:t>(pawn)</w:t>
-      </w:r>
-    </w:p>
-    <w:p>
-      <w:r>
         <w:t xml:space="preserve">            structure -= 1</w:t>
       </w:r>
     </w:p>
     <w:p>
       <w:r>
-        <w:t xml:space="preserve">        if </w:t>
-      </w:r>
-      <w:proofErr w:type="spellStart"/>
-      <w:r>
-        <w:t>isDoubled</w:t>
-      </w:r>
-      <w:proofErr w:type="spellEnd"/>
-      <w:r>
-        <w:t>(pawn)</w:t>
-      </w:r>
-    </w:p>
-    <w:p>
-      <w:r>
-        <w:t xml:space="preserve">            structure -= 1</w:t>
-      </w:r>
-    </w:p>
-    <w:p>
-      <w:r>
-        <w:t xml:space="preserve">        if </w:t>
-      </w:r>
-      <w:proofErr w:type="spellStart"/>
-      <w:r>
-        <w:t>isPassed</w:t>
-      </w:r>
-      <w:proofErr w:type="spellEnd"/>
-      <w:r>
-        <w:t>(pawn)</w:t>
+        <w:t xml:space="preserve">        if isPassed(pawn)</w:t>
       </w:r>
     </w:p>
     <w:p>
@@ -3032,17 +3119,7 @@
     </w:p>
     <w:p>
       <w:r>
-        <w:t xml:space="preserve">        if </w:t>
-      </w:r>
-      <w:proofErr w:type="spellStart"/>
-      <w:proofErr w:type="gramStart"/>
-      <w:r>
-        <w:t>pawn.owner</w:t>
-      </w:r>
-      <w:proofErr w:type="spellEnd"/>
-      <w:proofErr w:type="gramEnd"/>
-      <w:r>
-        <w:t xml:space="preserve"> = "white"</w:t>
+        <w:t xml:space="preserve">        if pawn.owner = "white"</w:t>
       </w:r>
     </w:p>
     <w:p>
@@ -3052,17 +3129,7 @@
     </w:p>
     <w:p>
       <w:r>
-        <w:t xml:space="preserve">        else if </w:t>
-      </w:r>
-      <w:proofErr w:type="spellStart"/>
-      <w:proofErr w:type="gramStart"/>
-      <w:r>
-        <w:t>pawn.owner</w:t>
-      </w:r>
-      <w:proofErr w:type="spellEnd"/>
-      <w:proofErr w:type="gramEnd"/>
-      <w:r>
-        <w:t xml:space="preserve"> = "black"</w:t>
+        <w:t xml:space="preserve">        else if pawn.owner = "black"</w:t>
       </w:r>
     </w:p>
     <w:p>
@@ -3099,11 +3166,11 @@
           <w:numId w:val="1"/>
         </w:numPr>
       </w:pPr>
-      <w:bookmarkStart w:id="12" w:name="_Toc182678278"/>
+      <w:bookmarkStart w:id="16" w:name="_Toc183625578"/>
       <w:r>
         <w:t>Minimax with Alpha-Beta Pruning</w:t>
       </w:r>
-      <w:bookmarkEnd w:id="12"/>
+      <w:bookmarkEnd w:id="16"/>
     </w:p>
     <w:p/>
     <w:p>
@@ -3132,36 +3199,12 @@
     </w:p>
     <w:p>
       <w:r>
-        <w:t xml:space="preserve">function </w:t>
-      </w:r>
-      <w:proofErr w:type="gramStart"/>
-      <w:r>
-        <w:t>Minimax(</w:t>
-      </w:r>
-      <w:proofErr w:type="gramEnd"/>
-      <w:r>
-        <w:t xml:space="preserve">position, depth, alpha, beta, </w:t>
-      </w:r>
-      <w:proofErr w:type="spellStart"/>
-      <w:r>
-        <w:t>maximisingPlayer</w:t>
-      </w:r>
-      <w:proofErr w:type="spellEnd"/>
-      <w:r>
-        <w:t>)</w:t>
-      </w:r>
-    </w:p>
-    <w:p>
-      <w:r>
-        <w:t xml:space="preserve">    if depth == 0 or </w:t>
-      </w:r>
-      <w:proofErr w:type="spellStart"/>
-      <w:r>
-        <w:t>gameOver</w:t>
-      </w:r>
-      <w:proofErr w:type="spellEnd"/>
-      <w:r>
-        <w:t>(position)</w:t>
+        <w:t>function Minimax(position, depth, alpha, beta, maximisingPlayer)</w:t>
+      </w:r>
+    </w:p>
+    <w:p>
+      <w:r>
+        <w:t xml:space="preserve">    if depth == 0 or gameOver(position)</w:t>
       </w:r>
     </w:p>
     <w:p>
@@ -3177,122 +3220,43 @@
     <w:p/>
     <w:p>
       <w:r>
-        <w:t xml:space="preserve">    if </w:t>
-      </w:r>
-      <w:proofErr w:type="spellStart"/>
-      <w:r>
-        <w:t>maximisingPlayer</w:t>
-      </w:r>
-      <w:proofErr w:type="spellEnd"/>
-    </w:p>
-    <w:p>
-      <w:r>
-        <w:t xml:space="preserve">        </w:t>
-      </w:r>
-      <w:proofErr w:type="spellStart"/>
-      <w:r>
-        <w:t>maxEval</w:t>
-      </w:r>
-      <w:proofErr w:type="spellEnd"/>
-      <w:r>
-        <w:t xml:space="preserve"> = -infinity</w:t>
+        <w:t xml:space="preserve">    if maximisingPlayer</w:t>
+      </w:r>
+    </w:p>
+    <w:p>
+      <w:r>
+        <w:t xml:space="preserve">        maxEval = -infinity</w:t>
+      </w:r>
+    </w:p>
+    <w:p>
+      <w:r>
+        <w:t xml:space="preserve">        for move in generateLegalMoves(position)</w:t>
+      </w:r>
+    </w:p>
+    <w:p>
+      <w:r>
+        <w:t xml:space="preserve">            makeMove(position, move)</w:t>
+      </w:r>
+    </w:p>
+    <w:p>
+      <w:r>
+        <w:t xml:space="preserve">            eval = minimax(position, depth -1, alpha, beta, false)</w:t>
+      </w:r>
+    </w:p>
+    <w:p>
+      <w:r>
+        <w:t xml:space="preserve">            undoMove(position, move)</w:t>
       </w:r>
     </w:p>
     <w:p>
       <w:r>
         <w:lastRenderedPageBreak/>
-        <w:t xml:space="preserve">        for move in </w:t>
-      </w:r>
-      <w:proofErr w:type="spellStart"/>
-      <w:r>
-        <w:t>generateLegalMoves</w:t>
-      </w:r>
-      <w:proofErr w:type="spellEnd"/>
-      <w:r>
-        <w:t>(position)</w:t>
-      </w:r>
-    </w:p>
-    <w:p>
-      <w:r>
-        <w:t xml:space="preserve">            </w:t>
-      </w:r>
-      <w:proofErr w:type="spellStart"/>
-      <w:proofErr w:type="gramStart"/>
-      <w:r>
-        <w:t>makeMove</w:t>
-      </w:r>
-      <w:proofErr w:type="spellEnd"/>
-      <w:r>
-        <w:t>(</w:t>
-      </w:r>
-      <w:proofErr w:type="gramEnd"/>
-      <w:r>
-        <w:t>position, move)</w:t>
-      </w:r>
-    </w:p>
-    <w:p>
-      <w:r>
-        <w:t xml:space="preserve">            eval = </w:t>
-      </w:r>
-      <w:proofErr w:type="gramStart"/>
-      <w:r>
-        <w:t>minimax(</w:t>
-      </w:r>
-      <w:proofErr w:type="gramEnd"/>
-      <w:r>
-        <w:t>position, depth -1, alpha, beta, false)</w:t>
-      </w:r>
-    </w:p>
-    <w:p>
-      <w:r>
-        <w:t xml:space="preserve">            </w:t>
-      </w:r>
-      <w:proofErr w:type="spellStart"/>
-      <w:proofErr w:type="gramStart"/>
-      <w:r>
-        <w:t>undoMove</w:t>
-      </w:r>
-      <w:proofErr w:type="spellEnd"/>
-      <w:r>
-        <w:t>(</w:t>
-      </w:r>
-      <w:proofErr w:type="gramEnd"/>
-      <w:r>
-        <w:t>position, move)</w:t>
-      </w:r>
-    </w:p>
-    <w:p>
-      <w:r>
-        <w:t xml:space="preserve">            </w:t>
-      </w:r>
-      <w:proofErr w:type="spellStart"/>
-      <w:r>
-        <w:t>maxEval</w:t>
-      </w:r>
-      <w:proofErr w:type="spellEnd"/>
-      <w:r>
-        <w:t xml:space="preserve"> = </w:t>
-      </w:r>
-      <w:proofErr w:type="gramStart"/>
-      <w:r>
-        <w:t>max(</w:t>
-      </w:r>
-      <w:proofErr w:type="gramEnd"/>
-      <w:r>
-        <w:t>alpha, eval)</w:t>
-      </w:r>
-    </w:p>
-    <w:p>
-      <w:r>
-        <w:t xml:space="preserve">            alpha = </w:t>
-      </w:r>
-      <w:proofErr w:type="gramStart"/>
-      <w:r>
-        <w:t>max(</w:t>
-      </w:r>
-      <w:proofErr w:type="gramEnd"/>
-      <w:r>
-        <w:t>alpha, eval)</w:t>
+        <w:t xml:space="preserve">            maxEval = max(alpha, eval)</w:t>
+      </w:r>
+    </w:p>
+    <w:p>
+      <w:r>
+        <w:t xml:space="preserve">            alpha = max(alpha, eval)</w:t>
       </w:r>
     </w:p>
     <w:p>
@@ -3317,13 +3281,8 @@
     </w:p>
     <w:p>
       <w:r>
-        <w:t xml:space="preserve">        return </w:t>
-      </w:r>
-      <w:proofErr w:type="spellStart"/>
-      <w:r>
-        <w:t>maxEval</w:t>
-      </w:r>
-      <w:proofErr w:type="spellEnd"/>
+        <w:t xml:space="preserve">        return maxEval</w:t>
+      </w:r>
     </w:p>
     <w:p>
       <w:r>
@@ -3332,116 +3291,37 @@
     </w:p>
     <w:p>
       <w:r>
-        <w:t xml:space="preserve">        </w:t>
-      </w:r>
-      <w:proofErr w:type="spellStart"/>
-      <w:r>
-        <w:t>minEval</w:t>
-      </w:r>
-      <w:proofErr w:type="spellEnd"/>
-      <w:r>
-        <w:t xml:space="preserve"> = infinity</w:t>
-      </w:r>
-    </w:p>
-    <w:p>
-      <w:r>
-        <w:t xml:space="preserve">        for move in </w:t>
-      </w:r>
-      <w:proofErr w:type="spellStart"/>
-      <w:r>
-        <w:t>generateLegalMoves</w:t>
-      </w:r>
-      <w:proofErr w:type="spellEnd"/>
-      <w:r>
-        <w:t>(position)</w:t>
-      </w:r>
-    </w:p>
-    <w:p>
-      <w:r>
-        <w:t xml:space="preserve">            </w:t>
-      </w:r>
-      <w:proofErr w:type="spellStart"/>
-      <w:proofErr w:type="gramStart"/>
-      <w:r>
-        <w:t>makeMove</w:t>
-      </w:r>
-      <w:proofErr w:type="spellEnd"/>
-      <w:r>
-        <w:t>(</w:t>
-      </w:r>
-      <w:proofErr w:type="gramEnd"/>
-      <w:r>
-        <w:t>position, move)</w:t>
-      </w:r>
-    </w:p>
-    <w:p>
-      <w:r>
-        <w:t xml:space="preserve">            eval = </w:t>
-      </w:r>
-      <w:proofErr w:type="gramStart"/>
-      <w:r>
-        <w:t>minimax(</w:t>
-      </w:r>
-      <w:proofErr w:type="gramEnd"/>
-      <w:r>
-        <w:t>position, depth, alpha, beta, true)</w:t>
-      </w:r>
-    </w:p>
-    <w:p>
-      <w:r>
-        <w:t xml:space="preserve">            </w:t>
-      </w:r>
-      <w:proofErr w:type="spellStart"/>
-      <w:proofErr w:type="gramStart"/>
-      <w:r>
-        <w:t>undoMove</w:t>
-      </w:r>
-      <w:proofErr w:type="spellEnd"/>
-      <w:r>
-        <w:t>(</w:t>
-      </w:r>
-      <w:proofErr w:type="gramEnd"/>
-      <w:r>
-        <w:t>position, move)</w:t>
-      </w:r>
-    </w:p>
-    <w:p>
-      <w:r>
-        <w:t xml:space="preserve">            </w:t>
-      </w:r>
-      <w:proofErr w:type="spellStart"/>
-      <w:r>
-        <w:t>minEval</w:t>
-      </w:r>
-      <w:proofErr w:type="spellEnd"/>
-      <w:r>
-        <w:t xml:space="preserve"> = </w:t>
-      </w:r>
-      <w:proofErr w:type="gramStart"/>
-      <w:r>
-        <w:t>min(</w:t>
-      </w:r>
-      <w:proofErr w:type="spellStart"/>
-      <w:proofErr w:type="gramEnd"/>
-      <w:r>
-        <w:t>minEval</w:t>
-      </w:r>
-      <w:proofErr w:type="spellEnd"/>
-      <w:r>
-        <w:t>, eval)</w:t>
-      </w:r>
-    </w:p>
-    <w:p>
-      <w:r>
-        <w:t xml:space="preserve">            beta = </w:t>
-      </w:r>
-      <w:proofErr w:type="gramStart"/>
-      <w:r>
-        <w:t>min(</w:t>
-      </w:r>
-      <w:proofErr w:type="gramEnd"/>
-      <w:r>
-        <w:t>beta, eval)</w:t>
+        <w:t xml:space="preserve">        minEval = infinity</w:t>
+      </w:r>
+    </w:p>
+    <w:p>
+      <w:r>
+        <w:t xml:space="preserve">        for move in generateLegalMoves(position)</w:t>
+      </w:r>
+    </w:p>
+    <w:p>
+      <w:r>
+        <w:t xml:space="preserve">            makeMove(position, move)</w:t>
+      </w:r>
+    </w:p>
+    <w:p>
+      <w:r>
+        <w:t xml:space="preserve">            eval = minimax(position, depth, alpha, beta, true)</w:t>
+      </w:r>
+    </w:p>
+    <w:p>
+      <w:r>
+        <w:t xml:space="preserve">            undoMove(position, move)</w:t>
+      </w:r>
+    </w:p>
+    <w:p>
+      <w:r>
+        <w:t xml:space="preserve">            minEval = min(minEval, eval)</w:t>
+      </w:r>
+    </w:p>
+    <w:p>
+      <w:r>
+        <w:t xml:space="preserve">            beta = min(beta, eval)</w:t>
       </w:r>
     </w:p>
     <w:p>
@@ -3466,13 +3346,8 @@
     </w:p>
     <w:p>
       <w:r>
-        <w:t xml:space="preserve">        return </w:t>
-      </w:r>
-      <w:proofErr w:type="spellStart"/>
-      <w:r>
-        <w:t>minEval</w:t>
-      </w:r>
-      <w:proofErr w:type="spellEnd"/>
+        <w:t xml:space="preserve">        return minEval</w:t>
+      </w:r>
     </w:p>
     <w:p>
       <w:r>
@@ -3487,184 +3362,93 @@
     <w:p/>
     <w:p>
       <w:r>
-        <w:t xml:space="preserve">function </w:t>
-      </w:r>
-      <w:proofErr w:type="spellStart"/>
-      <w:r>
-        <w:t>BestMove</w:t>
-      </w:r>
-      <w:proofErr w:type="spellEnd"/>
-    </w:p>
-    <w:p>
-      <w:r>
-        <w:t xml:space="preserve">    </w:t>
-      </w:r>
-      <w:proofErr w:type="spellStart"/>
-      <w:r>
-        <w:t>bestEval</w:t>
-      </w:r>
-      <w:proofErr w:type="spellEnd"/>
-      <w:r>
-        <w:t xml:space="preserve"> = -infinity</w:t>
-      </w:r>
-    </w:p>
-    <w:p>
-      <w:r>
-        <w:t xml:space="preserve">    </w:t>
-      </w:r>
-      <w:proofErr w:type="spellStart"/>
-      <w:r>
-        <w:t>bestMove</w:t>
-      </w:r>
-      <w:proofErr w:type="spellEnd"/>
-      <w:r>
-        <w:t xml:space="preserve"> = null</w:t>
+        <w:t>function BestMove</w:t>
+      </w:r>
+    </w:p>
+    <w:p>
+      <w:r>
+        <w:t xml:space="preserve">    bestEval = -infinity</w:t>
+      </w:r>
+    </w:p>
+    <w:p>
+      <w:r>
+        <w:t xml:space="preserve">    bestMove = null</w:t>
+      </w:r>
+    </w:p>
+    <w:p>
+      <w:r>
+        <w:t xml:space="preserve">    alpha = -infinity</w:t>
+      </w:r>
+    </w:p>
+    <w:p>
+      <w:r>
+        <w:t xml:space="preserve">    beta = infinity</w:t>
+      </w:r>
+    </w:p>
+    <w:p/>
+    <w:p>
+      <w:r>
+        <w:t xml:space="preserve">    for move in generateLegalMoves(position)</w:t>
       </w:r>
     </w:p>
     <w:p>
       <w:r>
         <w:lastRenderedPageBreak/>
-        <w:t xml:space="preserve">    alpha = -infinity</w:t>
-      </w:r>
-    </w:p>
-    <w:p>
-      <w:r>
-        <w:t xml:space="preserve">    beta = infinity</w:t>
+        <w:t xml:space="preserve">        moveMove(position, move)</w:t>
+      </w:r>
+    </w:p>
+    <w:p>
+      <w:r>
+        <w:t xml:space="preserve">        eval = minimax(position, depth -1, alpha, beta, false)</w:t>
+      </w:r>
+    </w:p>
+    <w:p>
+      <w:r>
+        <w:t xml:space="preserve">        undo_move(position, move)</w:t>
+      </w:r>
+    </w:p>
+    <w:p>
+      <w:r>
+        <w:t xml:space="preserve">        if eval &gt; bestEval</w:t>
+      </w:r>
+    </w:p>
+    <w:p>
+      <w:r>
+        <w:t xml:space="preserve">            bestEval = eval</w:t>
+      </w:r>
+    </w:p>
+    <w:p>
+      <w:r>
+        <w:t xml:space="preserve">            bestMove = move</w:t>
+      </w:r>
+    </w:p>
+    <w:p>
+      <w:r>
+        <w:t xml:space="preserve">        end is</w:t>
+      </w:r>
+    </w:p>
+    <w:p>
+      <w:r>
+        <w:t xml:space="preserve">    end for</w:t>
+      </w:r>
+    </w:p>
+    <w:p>
+      <w:r>
+        <w:t xml:space="preserve">    return bestMove</w:t>
+      </w:r>
+    </w:p>
+    <w:p>
+      <w:r>
+        <w:t>end function</w:t>
+      </w:r>
+    </w:p>
+    <w:p>
+      <w:r>
+        <w:tab/>
       </w:r>
     </w:p>
     <w:p/>
-    <w:p>
-      <w:r>
-        <w:t xml:space="preserve">    for move in </w:t>
-      </w:r>
-      <w:proofErr w:type="spellStart"/>
-      <w:r>
-        <w:t>generateLegalMoves</w:t>
-      </w:r>
-      <w:proofErr w:type="spellEnd"/>
-      <w:r>
-        <w:t>(position)</w:t>
-      </w:r>
-    </w:p>
-    <w:p>
-      <w:r>
-        <w:t xml:space="preserve">        </w:t>
-      </w:r>
-      <w:proofErr w:type="spellStart"/>
-      <w:proofErr w:type="gramStart"/>
-      <w:r>
-        <w:t>moveMove</w:t>
-      </w:r>
-      <w:proofErr w:type="spellEnd"/>
-      <w:r>
-        <w:t>(</w:t>
-      </w:r>
-      <w:proofErr w:type="gramEnd"/>
-      <w:r>
-        <w:t>position, move)</w:t>
-      </w:r>
-    </w:p>
-    <w:p>
-      <w:r>
-        <w:t xml:space="preserve">        eval = </w:t>
-      </w:r>
-      <w:proofErr w:type="gramStart"/>
-      <w:r>
-        <w:t>minimax(</w:t>
-      </w:r>
-      <w:proofErr w:type="gramEnd"/>
-      <w:r>
-        <w:t>position, depth -1, alpha, beta, false)</w:t>
-      </w:r>
-    </w:p>
-    <w:p>
-      <w:r>
-        <w:t xml:space="preserve">        </w:t>
-      </w:r>
-      <w:proofErr w:type="spellStart"/>
-      <w:r>
-        <w:t>undo_</w:t>
-      </w:r>
-      <w:proofErr w:type="gramStart"/>
-      <w:r>
-        <w:t>move</w:t>
-      </w:r>
-      <w:proofErr w:type="spellEnd"/>
-      <w:r>
-        <w:t>(</w:t>
-      </w:r>
-      <w:proofErr w:type="gramEnd"/>
-      <w:r>
-        <w:t>position, move)</w:t>
-      </w:r>
-    </w:p>
-    <w:p>
-      <w:r>
-        <w:t xml:space="preserve">        if eval &gt; </w:t>
-      </w:r>
-      <w:proofErr w:type="spellStart"/>
-      <w:r>
-        <w:t>bestEval</w:t>
-      </w:r>
-      <w:proofErr w:type="spellEnd"/>
-    </w:p>
-    <w:p>
-      <w:r>
-        <w:t xml:space="preserve">            </w:t>
-      </w:r>
-      <w:proofErr w:type="spellStart"/>
-      <w:r>
-        <w:t>bestEval</w:t>
-      </w:r>
-      <w:proofErr w:type="spellEnd"/>
-      <w:r>
-        <w:t xml:space="preserve"> = eval</w:t>
-      </w:r>
-    </w:p>
-    <w:p>
-      <w:r>
-        <w:t xml:space="preserve">            </w:t>
-      </w:r>
-      <w:proofErr w:type="spellStart"/>
-      <w:r>
-        <w:t>bestMove</w:t>
-      </w:r>
-      <w:proofErr w:type="spellEnd"/>
-      <w:r>
-        <w:t xml:space="preserve"> = move</w:t>
-      </w:r>
-    </w:p>
-    <w:p>
-      <w:r>
-        <w:t xml:space="preserve">        end is</w:t>
-      </w:r>
-    </w:p>
-    <w:p>
-      <w:r>
-        <w:t xml:space="preserve">    end for</w:t>
-      </w:r>
-    </w:p>
-    <w:p>
-      <w:r>
-        <w:t xml:space="preserve">    return </w:t>
-      </w:r>
-      <w:proofErr w:type="spellStart"/>
-      <w:r>
-        <w:t>bestMove</w:t>
-      </w:r>
-      <w:proofErr w:type="spellEnd"/>
-    </w:p>
-    <w:p>
-      <w:r>
-        <w:t>end function</w:t>
-      </w:r>
-    </w:p>
-    <w:p>
-      <w:r>
-        <w:tab/>
-      </w:r>
-    </w:p>
-    <w:p/>
+    <w:bookmarkStart w:id="17" w:name="_Toc183625579" w:displacedByCustomXml="next"/>
     <w:sdt>
       <w:sdtPr>
         <w:rPr>
@@ -3687,6 +3471,7 @@
           <w:r>
             <w:t>References</w:t>
           </w:r>
+          <w:bookmarkEnd w:id="17"/>
         </w:p>
         <w:sdt>
           <w:sdtPr>
@@ -3772,7 +3557,7 @@
     </w:sdt>
     <w:p/>
     <w:sectPr>
-      <w:footerReference w:type="default" r:id="rId10"/>
+      <w:footerReference w:type="default" r:id="rId13"/>
       <w:pgSz w:w="11906" w:h="16838"/>
       <w:pgMar w:top="1440" w:right="1440" w:bottom="1440" w:left="1440" w:header="708" w:footer="708" w:gutter="0"/>
       <w:cols w:space="708"/>
@@ -5342,6 +5127,19 @@
     <w:unhideWhenUsed/>
     <w:rsid w:val="00D0165B"/>
   </w:style>
+  <w:style w:type="paragraph" w:styleId="TOC3">
+    <w:name w:val="toc 3"/>
+    <w:basedOn w:val="Normal"/>
+    <w:next w:val="Normal"/>
+    <w:autoRedefine/>
+    <w:uiPriority w:val="39"/>
+    <w:unhideWhenUsed/>
+    <w:rsid w:val="004F2504"/>
+    <w:pPr>
+      <w:spacing w:after="100"/>
+      <w:ind w:left="440"/>
+    </w:pPr>
+  </w:style>
 </w:styles>
 </file>
 

</xml_diff>